<commit_message>
added theory for task 1
</commit_message>
<xml_diff>
--- a/Projekt_3/Sprawozdanie_MNUM_03.docx
+++ b/Projekt_3/Sprawozdanie_MNUM_03.docx
@@ -1,6 +1,6 @@
 
 <file path=word/document.xml><?xml version="1.0" encoding="utf-8"?>
-<w:document xmlns:wpc="http://schemas.microsoft.com/office/word/2010/wordprocessingCanvas" xmlns:cx="http://schemas.microsoft.com/office/drawing/2014/chartex" xmlns:cx1="http://schemas.microsoft.com/office/drawing/2015/9/8/chartex" xmlns:cx2="http://schemas.microsoft.com/office/drawing/2015/10/21/chartex" xmlns:cx3="http://schemas.microsoft.com/office/drawing/2016/5/9/chartex" xmlns:cx4="http://schemas.microsoft.com/office/drawing/2016/5/10/chartex" xmlns:cx5="http://schemas.microsoft.com/office/drawing/2016/5/11/chartex" xmlns:cx6="http://schemas.microsoft.com/office/drawing/2016/5/12/chartex" xmlns:cx7="http://schemas.microsoft.com/office/drawing/2016/5/13/chartex" xmlns:cx8="http://schemas.microsoft.com/office/drawing/2016/5/14/chartex" xmlns:mc="http://schemas.openxmlformats.org/markup-compatibility/2006" xmlns:aink="http://schemas.microsoft.com/office/drawing/2016/ink" xmlns:am3d="http://schemas.microsoft.com/office/drawing/2017/model3d" xmlns:o="urn:schemas-microsoft-com:office:office" xmlns:r="http://schemas.openxmlformats.org/officeDocument/2006/relationships" xmlns:m="http://schemas.openxmlformats.org/officeDocument/2006/math" xmlns:v="urn:schemas-microsoft-com:vml" xmlns:wp14="http://schemas.microsoft.com/office/word/2010/wordprocessingDrawing" xmlns:wp="http://schemas.openxmlformats.org/drawingml/2006/wordprocessingDrawing" xmlns:w10="urn:schemas-microsoft-com:office:word" xmlns:w="http://schemas.openxmlformats.org/wordprocessingml/2006/main" xmlns:w14="http://schemas.microsoft.com/office/word/2010/wordml" xmlns:w15="http://schemas.microsoft.com/office/word/2012/wordml" xmlns:w16cid="http://schemas.microsoft.com/office/word/2016/wordml/cid" xmlns:w16se="http://schemas.microsoft.com/office/word/2015/wordml/symex" xmlns:wpg="http://schemas.microsoft.com/office/word/2010/wordprocessingGroup" xmlns:wpi="http://schemas.microsoft.com/office/word/2010/wordprocessingInk" xmlns:wne="http://schemas.microsoft.com/office/word/2006/wordml" xmlns:wps="http://schemas.microsoft.com/office/word/2010/wordprocessingShape" mc:Ignorable="w14 w15 w16se w16cid wp14">
+<w:document xmlns:wpc="http://schemas.microsoft.com/office/word/2010/wordprocessingCanvas" xmlns:cx="http://schemas.microsoft.com/office/drawing/2014/chartex" xmlns:cx1="http://schemas.microsoft.com/office/drawing/2015/9/8/chartex" xmlns:cx2="http://schemas.microsoft.com/office/drawing/2015/10/21/chartex" xmlns:cx3="http://schemas.microsoft.com/office/drawing/2016/5/9/chartex" xmlns:cx4="http://schemas.microsoft.com/office/drawing/2016/5/10/chartex" xmlns:cx5="http://schemas.microsoft.com/office/drawing/2016/5/11/chartex" xmlns:cx6="http://schemas.microsoft.com/office/drawing/2016/5/12/chartex" xmlns:cx7="http://schemas.microsoft.com/office/drawing/2016/5/13/chartex" xmlns:cx8="http://schemas.microsoft.com/office/drawing/2016/5/14/chartex" xmlns:mc="http://schemas.openxmlformats.org/markup-compatibility/2006" xmlns:aink="http://schemas.microsoft.com/office/drawing/2016/ink" xmlns:am3d="http://schemas.microsoft.com/office/drawing/2017/model3d" xmlns:o="urn:schemas-microsoft-com:office:office" xmlns:r="http://schemas.openxmlformats.org/officeDocument/2006/relationships" xmlns:m="http://schemas.openxmlformats.org/officeDocument/2006/math" xmlns:v="urn:schemas-microsoft-com:vml" xmlns:wp14="http://schemas.microsoft.com/office/word/2010/wordprocessingDrawing" xmlns:wp="http://schemas.openxmlformats.org/drawingml/2006/wordprocessingDrawing" xmlns:w10="urn:schemas-microsoft-com:office:word" xmlns:w="http://schemas.openxmlformats.org/wordprocessingml/2006/main" xmlns:w14="http://schemas.microsoft.com/office/word/2010/wordml" xmlns:w15="http://schemas.microsoft.com/office/word/2012/wordml" xmlns:w16cex="http://schemas.microsoft.com/office/word/2018/wordml/cex" xmlns:w16cid="http://schemas.microsoft.com/office/word/2016/wordml/cid" xmlns:w16="http://schemas.microsoft.com/office/word/2018/wordml" xmlns:w16se="http://schemas.microsoft.com/office/word/2015/wordml/symex" xmlns:wpg="http://schemas.microsoft.com/office/word/2010/wordprocessingGroup" xmlns:wpi="http://schemas.microsoft.com/office/word/2010/wordprocessingInk" xmlns:wne="http://schemas.microsoft.com/office/word/2006/wordml" xmlns:wps="http://schemas.microsoft.com/office/word/2010/wordprocessingShape" mc:Ignorable="w14 w15 w16se w16cid w16 w16cex wp14">
   <w:body>
     <w:p>
       <w:pPr>
@@ -1259,23 +1259,2154 @@
     </w:p>
     <w:p>
       <w:pPr>
-        <w:pStyle w:val="Nagwek2"/>
-      </w:pPr>
-      <w:bookmarkStart w:id="3" w:name="_Toc37941632"/>
-      <w:r>
-        <w:t>Teoria:</w:t>
-      </w:r>
-      <w:bookmarkEnd w:id="3"/>
-      <w:r>
-        <w:t xml:space="preserve"> </w:t>
+        <w:rPr>
+          <w:sz w:val="32"/>
+          <w:szCs w:val="32"/>
+        </w:rPr>
+      </w:pPr>
+      <w:r>
+        <w:rPr>
+          <w:sz w:val="32"/>
+          <w:szCs w:val="32"/>
+        </w:rPr>
+        <w:t xml:space="preserve">Celem zadania jest znalezienie wszystkich pierwiastków funkcji w zadanym przedziale przy pomocy wskazanych metod. </w:t>
       </w:r>
     </w:p>
     <w:p>
       <w:pPr>
         <w:pStyle w:val="Nagwek2"/>
       </w:pPr>
+      <w:bookmarkStart w:id="3" w:name="_Toc37941632"/>
+      <w:r>
+        <w:t>Teoria:</w:t>
+      </w:r>
+      <w:bookmarkEnd w:id="3"/>
+      <w:r>
+        <w:t xml:space="preserve"> </w:t>
+      </w:r>
+    </w:p>
+    <w:p>
+      <w:pPr>
+        <w:rPr>
+          <w:sz w:val="32"/>
+          <w:szCs w:val="32"/>
+        </w:rPr>
+      </w:pPr>
+      <w:r>
+        <w:rPr>
+          <w:sz w:val="32"/>
+          <w:szCs w:val="32"/>
+        </w:rPr>
+        <w:t xml:space="preserve">Pierwiastek jest argument x dla którego funkcja przyjmuje wartość zero, czyli </w:t>
+      </w:r>
+      <w:r>
+        <w:rPr>
+          <w:sz w:val="32"/>
+          <w:szCs w:val="32"/>
+        </w:rPr>
+        <w:t>f(</w:t>
+      </w:r>
+      <m:oMath>
+        <m:sSub>
+          <m:sSubPr>
+            <m:ctrlPr>
+              <w:rPr>
+                <w:rFonts w:ascii="Cambria Math" w:hAnsi="Cambria Math"/>
+                <w:sz w:val="32"/>
+                <w:szCs w:val="32"/>
+              </w:rPr>
+            </m:ctrlPr>
+          </m:sSubPr>
+          <m:e>
+            <m:r>
+              <w:rPr>
+                <w:rFonts w:ascii="Cambria Math" w:hAnsi="Cambria Math"/>
+                <w:sz w:val="32"/>
+                <w:szCs w:val="32"/>
+              </w:rPr>
+              <m:t>x</m:t>
+            </m:r>
+          </m:e>
+          <m:sub>
+            <m:r>
+              <m:rPr>
+                <m:sty m:val="p"/>
+              </m:rPr>
+              <w:rPr>
+                <w:rFonts w:ascii="Cambria Math" w:hAnsi="Cambria Math"/>
+                <w:sz w:val="32"/>
+                <w:szCs w:val="32"/>
+              </w:rPr>
+              <m:t>0</m:t>
+            </m:r>
+          </m:sub>
+        </m:sSub>
+      </m:oMath>
+      <w:r>
+        <w:rPr>
+          <w:sz w:val="32"/>
+          <w:szCs w:val="32"/>
+        </w:rPr>
+        <w:t>) = 0.</w:t>
+      </w:r>
+      <w:r>
+        <w:rPr>
+          <w:sz w:val="32"/>
+          <w:szCs w:val="32"/>
+        </w:rPr>
+        <w:t xml:space="preserve"> Aby wyznaczyć takie miejsca zerowe, trzeba najpierw oszacować przedziały w którym znajdują się nasze rozwiązania (pierwiastki zerowe). Jest to tak zwane </w:t>
+      </w:r>
+      <w:r>
+        <w:rPr>
+          <w:b/>
+          <w:bCs/>
+          <w:i/>
+          <w:iCs/>
+          <w:sz w:val="32"/>
+          <w:szCs w:val="32"/>
+        </w:rPr>
+        <w:t>przedziały izolacji pierwiastka</w:t>
+      </w:r>
+      <w:r>
+        <w:rPr>
+          <w:sz w:val="32"/>
+          <w:szCs w:val="32"/>
+        </w:rPr>
+        <w:t xml:space="preserve">. Przedział taki możemy odczytać w najprostszy sposób z </w:t>
+      </w:r>
+      <w:r>
+        <w:rPr>
+          <w:sz w:val="32"/>
+          <w:szCs w:val="32"/>
+        </w:rPr>
+        <w:t>uproszczonego</w:t>
+      </w:r>
+      <w:r>
+        <w:rPr>
+          <w:sz w:val="32"/>
+          <w:szCs w:val="32"/>
+        </w:rPr>
+        <w:t xml:space="preserve"> wykresu funkcji</w:t>
+      </w:r>
+      <w:r>
+        <w:rPr>
+          <w:sz w:val="32"/>
+          <w:szCs w:val="32"/>
+        </w:rPr>
+        <w:t xml:space="preserve"> (np. narysowanego w programi</w:t>
+      </w:r>
+      <w:r>
+        <w:rPr>
+          <w:sz w:val="32"/>
+          <w:szCs w:val="32"/>
+        </w:rPr>
+        <w:t>e graficznym</w:t>
+      </w:r>
+      <w:r>
+        <w:rPr>
+          <w:sz w:val="32"/>
+          <w:szCs w:val="32"/>
+        </w:rPr>
+        <w:t>)</w:t>
+      </w:r>
+      <w:r>
+        <w:rPr>
+          <w:sz w:val="32"/>
+          <w:szCs w:val="32"/>
+        </w:rPr>
+        <w:t xml:space="preserve">. </w:t>
+      </w:r>
+      <w:r>
+        <w:rPr>
+          <w:sz w:val="32"/>
+          <w:szCs w:val="32"/>
+        </w:rPr>
+        <w:t>Podstawową metodą wyznaczenia tego przedziału jest badanie iloczynu wartości funkcji na końcach przedziału – jeśli ten iloczyn jest ujemny (a funkcja ta jest ciągła) wówczas w przedziale tym znajduje się co najmniej jeden pierwiastek.</w:t>
+      </w:r>
+      <w:r>
+        <w:rPr>
+          <w:sz w:val="32"/>
+          <w:szCs w:val="32"/>
+        </w:rPr>
+        <w:t xml:space="preserve"> </w:t>
+      </w:r>
+      <w:r>
+        <w:rPr>
+          <w:sz w:val="32"/>
+          <w:szCs w:val="32"/>
+        </w:rPr>
+        <w:t>Warto zaznaczyć, że taki przedział nie powinien być zbytnio szeroki i pochodna powinny być w nim monotoniczna</w:t>
+      </w:r>
+      <w:r>
+        <w:rPr>
+          <w:sz w:val="32"/>
+          <w:szCs w:val="32"/>
+        </w:rPr>
+        <w:t xml:space="preserve"> (nie zmieniać się).</w:t>
+      </w:r>
+    </w:p>
+    <w:p>
+      <w:pPr>
+        <w:rPr>
+          <w:sz w:val="32"/>
+          <w:szCs w:val="32"/>
+        </w:rPr>
+      </w:pPr>
+      <w:r>
+        <w:rPr>
+          <w:rFonts w:ascii="Calibri" w:hAnsi="Calibri" w:cs="Calibri"/>
+          <w:color w:val="000000"/>
+          <w:sz w:val="24"/>
+          <w:szCs w:val="24"/>
+        </w:rPr>
+        <w:t xml:space="preserve"> </w:t>
+      </w:r>
+      <w:r>
+        <w:rPr>
+          <w:sz w:val="32"/>
+          <w:szCs w:val="32"/>
+        </w:rPr>
+        <w:t xml:space="preserve">Po wyznaczeniu przedziału izolacji pierwiastka, </w:t>
+      </w:r>
+      <w:r>
+        <w:rPr>
+          <w:sz w:val="32"/>
+          <w:szCs w:val="32"/>
+        </w:rPr>
+        <w:t>kolejnym krokiem jest znalezienie naszego miejsca zeroweg</w:t>
+      </w:r>
+      <w:r>
+        <w:rPr>
+          <w:sz w:val="32"/>
+          <w:szCs w:val="32"/>
+        </w:rPr>
+        <w:t>o</w:t>
+      </w:r>
+      <w:r>
+        <w:rPr>
+          <w:sz w:val="32"/>
+          <w:szCs w:val="32"/>
+        </w:rPr>
+        <w:t>. Mamy do dyspozycji wiele metod iteracyjnych</w:t>
+      </w:r>
+      <w:r>
+        <w:rPr>
+          <w:sz w:val="32"/>
+          <w:szCs w:val="32"/>
+        </w:rPr>
+        <w:t>:</w:t>
+      </w:r>
+    </w:p>
+    <w:p>
+      <w:pPr>
+        <w:pStyle w:val="Akapitzlist"/>
+        <w:numPr>
+          <w:ilvl w:val="0"/>
+          <w:numId w:val="26"/>
+        </w:numPr>
+        <w:rPr>
+          <w:sz w:val="32"/>
+          <w:szCs w:val="32"/>
+        </w:rPr>
+      </w:pPr>
+      <w:r>
+        <w:rPr>
+          <w:sz w:val="32"/>
+          <w:szCs w:val="32"/>
+        </w:rPr>
+        <w:t>Bisekcji</w:t>
+      </w:r>
+    </w:p>
+    <w:p>
+      <w:pPr>
+        <w:pStyle w:val="Akapitzlist"/>
+        <w:numPr>
+          <w:ilvl w:val="0"/>
+          <w:numId w:val="26"/>
+        </w:numPr>
+        <w:rPr>
+          <w:sz w:val="32"/>
+          <w:szCs w:val="32"/>
+        </w:rPr>
+      </w:pPr>
+      <w:r>
+        <w:rPr>
+          <w:sz w:val="32"/>
+          <w:szCs w:val="32"/>
+        </w:rPr>
+        <w:t>S</w:t>
+      </w:r>
+      <w:r>
+        <w:rPr>
+          <w:sz w:val="32"/>
+          <w:szCs w:val="32"/>
+        </w:rPr>
+        <w:t>iecznych</w:t>
+      </w:r>
+    </w:p>
+    <w:p>
+      <w:pPr>
+        <w:rPr>
+          <w:rFonts w:ascii="Calibri" w:hAnsi="Calibri" w:cs="Calibri"/>
+          <w:color w:val="000000"/>
+          <w:sz w:val="24"/>
+          <w:szCs w:val="24"/>
+        </w:rPr>
+      </w:pPr>
+      <w:r>
+        <w:rPr>
+          <w:rFonts w:ascii="Calibri" w:hAnsi="Calibri" w:cs="Calibri"/>
+          <w:color w:val="000000"/>
+          <w:sz w:val="24"/>
+          <w:szCs w:val="24"/>
+        </w:rPr>
+        <w:br w:type="page"/>
+      </w:r>
+    </w:p>
+    <w:p>
+      <w:pPr>
+        <w:rPr>
+          <w:sz w:val="32"/>
+          <w:szCs w:val="32"/>
+        </w:rPr>
+      </w:pPr>
+      <w:r>
+        <w:rPr>
+          <w:sz w:val="32"/>
+          <w:szCs w:val="32"/>
+        </w:rPr>
+        <w:lastRenderedPageBreak/>
+        <w:t xml:space="preserve">Szybkość zbieżności metody określamy za pomocą rzędu (wykładnika zbieżności). Jest to największa liczba </w:t>
+      </w:r>
+      <w:r>
+        <w:rPr>
+          <w:rFonts w:ascii="Cambria Math" w:hAnsi="Cambria Math" w:cs="Cambria Math"/>
+          <w:sz w:val="32"/>
+          <w:szCs w:val="32"/>
+        </w:rPr>
+        <w:t>𝑝</w:t>
+      </w:r>
+      <w:r>
+        <w:rPr>
+          <w:sz w:val="32"/>
+          <w:szCs w:val="32"/>
+        </w:rPr>
+        <w:t>≥1 taka, że</w:t>
+      </w:r>
+      <w:r>
+        <w:rPr>
+          <w:sz w:val="32"/>
+          <w:szCs w:val="32"/>
+        </w:rPr>
+        <w:t>:</w:t>
+      </w:r>
+    </w:p>
+    <w:p>
+      <w:pPr>
+        <w:jc w:val="center"/>
+        <w:rPr>
+          <w:sz w:val="32"/>
+          <w:szCs w:val="32"/>
+        </w:rPr>
+      </w:pPr>
+      <w:r>
+        <w:rPr>
+          <w:noProof/>
+        </w:rPr>
+        <w:drawing>
+          <wp:inline distT="0" distB="0" distL="0" distR="0" wp14:anchorId="55B675E4" wp14:editId="53D5873D">
+            <wp:extent cx="3429000" cy="1028700"/>
+            <wp:effectExtent l="0" t="0" r="0" b="0"/>
+            <wp:docPr id="2" name="Obraz 2"/>
+            <wp:cNvGraphicFramePr>
+              <a:graphicFrameLocks xmlns:a="http://schemas.openxmlformats.org/drawingml/2006/main" noChangeAspect="1"/>
+            </wp:cNvGraphicFramePr>
+            <a:graphic xmlns:a="http://schemas.openxmlformats.org/drawingml/2006/main">
+              <a:graphicData uri="http://schemas.openxmlformats.org/drawingml/2006/picture">
+                <pic:pic xmlns:pic="http://schemas.openxmlformats.org/drawingml/2006/picture">
+                  <pic:nvPicPr>
+                    <pic:cNvPr id="1" name=""/>
+                    <pic:cNvPicPr/>
+                  </pic:nvPicPr>
+                  <pic:blipFill>
+                    <a:blip r:embed="rId8"/>
+                    <a:stretch>
+                      <a:fillRect/>
+                    </a:stretch>
+                  </pic:blipFill>
+                  <pic:spPr>
+                    <a:xfrm>
+                      <a:off x="0" y="0"/>
+                      <a:ext cx="3429000" cy="1028700"/>
+                    </a:xfrm>
+                    <a:prstGeom prst="rect">
+                      <a:avLst/>
+                    </a:prstGeom>
+                  </pic:spPr>
+                </pic:pic>
+              </a:graphicData>
+            </a:graphic>
+          </wp:inline>
+        </w:drawing>
+      </w:r>
+    </w:p>
+    <w:p>
+      <w:pPr>
+        <w:rPr>
+          <w:sz w:val="32"/>
+          <w:szCs w:val="32"/>
+        </w:rPr>
+      </w:pPr>
+      <w:r>
+        <w:rPr>
+          <w:sz w:val="32"/>
+          <w:szCs w:val="32"/>
+        </w:rPr>
+        <w:t>k</w:t>
+      </w:r>
+      <w:r>
+        <w:rPr>
+          <w:sz w:val="32"/>
+          <w:szCs w:val="32"/>
+        </w:rPr>
+        <w:t>– współczynnik lub iloraz zbieżności.</w:t>
+      </w:r>
+    </w:p>
+    <w:p>
+      <w:pPr>
+        <w:autoSpaceDE w:val="0"/>
+        <w:autoSpaceDN w:val="0"/>
+        <w:adjustRightInd w:val="0"/>
+        <w:spacing w:after="0" w:line="240" w:lineRule="auto"/>
+        <w:rPr>
+          <w:sz w:val="32"/>
+          <w:szCs w:val="32"/>
+        </w:rPr>
+      </w:pPr>
+      <w:r>
+        <w:rPr>
+          <w:sz w:val="32"/>
+          <w:szCs w:val="32"/>
+        </w:rPr>
+        <w:t xml:space="preserve"> </w:t>
+      </w:r>
+      <w:r>
+        <w:rPr>
+          <w:rFonts w:ascii="Cambria Math" w:hAnsi="Cambria Math" w:cs="Cambria Math"/>
+          <w:sz w:val="32"/>
+          <w:szCs w:val="32"/>
+        </w:rPr>
+        <w:t>𝑝</w:t>
+      </w:r>
+      <w:r>
+        <w:rPr>
+          <w:sz w:val="32"/>
+          <w:szCs w:val="32"/>
+        </w:rPr>
+        <w:t xml:space="preserve">=1 metoda jest zbieżna liniowo </w:t>
+      </w:r>
+    </w:p>
+    <w:p>
+      <w:pPr>
+        <w:rPr>
+          <w:sz w:val="32"/>
+          <w:szCs w:val="32"/>
+        </w:rPr>
+      </w:pPr>
+      <w:r>
+        <w:rPr>
+          <w:rFonts w:ascii="Cambria Math" w:hAnsi="Cambria Math" w:cs="Cambria Math"/>
+          <w:sz w:val="32"/>
+          <w:szCs w:val="32"/>
+        </w:rPr>
+        <w:t>𝑝</w:t>
+      </w:r>
+      <w:r>
+        <w:rPr>
+          <w:sz w:val="32"/>
+          <w:szCs w:val="32"/>
+        </w:rPr>
+        <w:t>=2 metoda jest zbieżna kwadratowo</w:t>
+      </w:r>
+    </w:p>
+    <w:p>
+      <w:pPr>
+        <w:autoSpaceDE w:val="0"/>
+        <w:autoSpaceDN w:val="0"/>
+        <w:adjustRightInd w:val="0"/>
+        <w:spacing w:after="0" w:line="240" w:lineRule="auto"/>
+        <w:rPr>
+          <w:rFonts w:ascii="Calibri" w:hAnsi="Calibri" w:cs="Calibri"/>
+          <w:color w:val="000000"/>
+          <w:sz w:val="24"/>
+          <w:szCs w:val="24"/>
+        </w:rPr>
+      </w:pPr>
+    </w:p>
+    <w:p>
+      <w:pPr>
+        <w:rPr>
+          <w:sz w:val="32"/>
+          <w:szCs w:val="32"/>
+        </w:rPr>
+      </w:pPr>
+      <w:r>
+        <w:rPr>
+          <w:sz w:val="32"/>
+          <w:szCs w:val="32"/>
+        </w:rPr>
+        <w:t xml:space="preserve"> Im większy jest rząd metody, tym metoda jest szybsza.</w:t>
+      </w:r>
+    </w:p>
+    <w:p>
+      <w:pPr>
+        <w:rPr>
+          <w:sz w:val="32"/>
+          <w:szCs w:val="32"/>
+        </w:rPr>
+      </w:pPr>
+      <w:r>
+        <w:rPr>
+          <w:sz w:val="32"/>
+          <w:szCs w:val="32"/>
+        </w:rPr>
+        <w:t>Metody iteracyjne dla problemów nieliniowych są ,na ogół, zbieżne tylko lokalnie. Kulą zbieżności metody iteracyjnej nazywamy otoczenie rozwiązanie α o takim promieniu δ, że dla każdego punktu początkowego x0 spełniającego</w:t>
+      </w:r>
+      <w:r>
+        <w:rPr>
+          <w:sz w:val="32"/>
+          <w:szCs w:val="32"/>
+        </w:rPr>
+        <w:t>:</w:t>
+      </w:r>
+    </w:p>
+    <w:p>
+      <w:pPr>
+        <w:jc w:val="center"/>
+      </w:pPr>
+      <w:r>
+        <w:rPr>
+          <w:noProof/>
+        </w:rPr>
+        <w:drawing>
+          <wp:inline distT="0" distB="0" distL="0" distR="0" wp14:anchorId="59222EE8" wp14:editId="0F6E6761">
+            <wp:extent cx="1952625" cy="400050"/>
+            <wp:effectExtent l="0" t="0" r="9525" b="0"/>
+            <wp:docPr id="3" name="Obraz 3"/>
+            <wp:cNvGraphicFramePr>
+              <a:graphicFrameLocks xmlns:a="http://schemas.openxmlformats.org/drawingml/2006/main" noChangeAspect="1"/>
+            </wp:cNvGraphicFramePr>
+            <a:graphic xmlns:a="http://schemas.openxmlformats.org/drawingml/2006/main">
+              <a:graphicData uri="http://schemas.openxmlformats.org/drawingml/2006/picture">
+                <pic:pic xmlns:pic="http://schemas.openxmlformats.org/drawingml/2006/picture">
+                  <pic:nvPicPr>
+                    <pic:cNvPr id="1" name=""/>
+                    <pic:cNvPicPr/>
+                  </pic:nvPicPr>
+                  <pic:blipFill>
+                    <a:blip r:embed="rId9"/>
+                    <a:stretch>
+                      <a:fillRect/>
+                    </a:stretch>
+                  </pic:blipFill>
+                  <pic:spPr>
+                    <a:xfrm>
+                      <a:off x="0" y="0"/>
+                      <a:ext cx="1952625" cy="400050"/>
+                    </a:xfrm>
+                    <a:prstGeom prst="rect">
+                      <a:avLst/>
+                    </a:prstGeom>
+                  </pic:spPr>
+                </pic:pic>
+              </a:graphicData>
+            </a:graphic>
+          </wp:inline>
+        </w:drawing>
+      </w:r>
+    </w:p>
+    <w:p>
+      <w:pPr>
+        <w:rPr>
+          <w:sz w:val="36"/>
+          <w:szCs w:val="36"/>
+        </w:rPr>
+      </w:pPr>
+      <w:r>
+        <w:rPr>
+          <w:sz w:val="36"/>
+          <w:szCs w:val="36"/>
+        </w:rPr>
+        <w:t>Metoda bisekcji</w:t>
+      </w:r>
+    </w:p>
+    <w:p>
+      <w:pPr>
+        <w:rPr>
+          <w:sz w:val="32"/>
+          <w:szCs w:val="32"/>
+        </w:rPr>
+      </w:pPr>
+      <w:r>
+        <w:rPr>
+          <w:sz w:val="32"/>
+          <w:szCs w:val="32"/>
+        </w:rPr>
+        <w:t xml:space="preserve">Dość naturalna metoda obliczeniowa zer skalarnych funkcji ciągłych określonych na danym przedziale [a, b] i zmieniających znak (tzn. funkcja przyjmuje na końcu przedziałów wartości przeciwnego znaku). Na mocy twierdzenia </w:t>
+      </w:r>
+      <w:proofErr w:type="spellStart"/>
+      <w:r>
+        <w:rPr>
+          <w:i/>
+          <w:iCs/>
+          <w:sz w:val="32"/>
+          <w:szCs w:val="32"/>
+        </w:rPr>
+        <w:t>Darboux</w:t>
+      </w:r>
+      <w:proofErr w:type="spellEnd"/>
+      <w:r>
+        <w:rPr>
+          <w:i/>
+          <w:iCs/>
+          <w:sz w:val="32"/>
+          <w:szCs w:val="32"/>
+        </w:rPr>
+        <w:t xml:space="preserve"> </w:t>
+      </w:r>
+      <w:r>
+        <w:rPr>
+          <w:sz w:val="32"/>
+          <w:szCs w:val="32"/>
+        </w:rPr>
+        <w:t>wiemy, że jest przynajmniej jedno zero funkcji.</w:t>
+      </w:r>
+    </w:p>
+    <w:p>
+      <w:pPr>
+        <w:rPr>
+          <w:sz w:val="32"/>
+          <w:szCs w:val="32"/>
+        </w:rPr>
+      </w:pPr>
+      <w:r>
+        <w:rPr>
+          <w:sz w:val="32"/>
+          <w:szCs w:val="32"/>
+        </w:rPr>
+        <w:br w:type="page"/>
+      </w:r>
+    </w:p>
+    <w:p>
+      <w:pPr>
+        <w:rPr>
+          <w:sz w:val="32"/>
+          <w:szCs w:val="32"/>
+        </w:rPr>
+      </w:pPr>
+      <w:r>
+        <w:rPr>
+          <w:sz w:val="32"/>
+          <w:szCs w:val="32"/>
+        </w:rPr>
+        <w:lastRenderedPageBreak/>
+        <w:t>Algorytm:</w:t>
+      </w:r>
+    </w:p>
+    <w:p>
+      <w:pPr>
+        <w:autoSpaceDE w:val="0"/>
+        <w:autoSpaceDN w:val="0"/>
+        <w:adjustRightInd w:val="0"/>
+        <w:spacing w:after="0" w:line="240" w:lineRule="auto"/>
+        <w:rPr>
+          <w:rFonts w:ascii="Times New Roman" w:hAnsi="Times New Roman" w:cs="Times New Roman"/>
+          <w:color w:val="000000"/>
+          <w:sz w:val="24"/>
+          <w:szCs w:val="24"/>
+        </w:rPr>
+      </w:pPr>
+    </w:p>
+    <w:p>
+      <w:pPr>
+        <w:numPr>
+          <w:ilvl w:val="0"/>
+          <w:numId w:val="27"/>
+        </w:numPr>
+        <w:autoSpaceDE w:val="0"/>
+        <w:autoSpaceDN w:val="0"/>
+        <w:adjustRightInd w:val="0"/>
+        <w:spacing w:after="0" w:line="240" w:lineRule="auto"/>
+        <w:rPr>
+          <w:rFonts w:ascii="Times New Roman" w:hAnsi="Times New Roman" w:cs="Times New Roman"/>
+          <w:color w:val="000000"/>
+          <w:sz w:val="23"/>
+          <w:szCs w:val="23"/>
+        </w:rPr>
+      </w:pPr>
+      <w:r>
+        <w:rPr>
+          <w:sz w:val="32"/>
+          <w:szCs w:val="32"/>
+        </w:rPr>
+        <w:t>A</w:t>
+      </w:r>
+      <w:r>
+        <w:rPr>
+          <w:sz w:val="32"/>
+          <w:szCs w:val="32"/>
+        </w:rPr>
+        <w:t>ktualny przedział zawierający zero funkcji [</w:t>
+      </w:r>
+      <m:oMath>
+        <m:sSub>
+          <m:sSubPr>
+            <m:ctrlPr>
+              <w:rPr>
+                <w:rFonts w:ascii="Cambria Math" w:hAnsi="Cambria Math" w:cs="Cambria Math"/>
+                <w:i/>
+                <w:sz w:val="32"/>
+                <w:szCs w:val="32"/>
+              </w:rPr>
+            </m:ctrlPr>
+          </m:sSubPr>
+          <m:e>
+            <m:r>
+              <w:rPr>
+                <w:rFonts w:ascii="Cambria Math" w:hAnsi="Cambria Math" w:cs="Cambria Math"/>
+                <w:sz w:val="32"/>
+                <w:szCs w:val="32"/>
+              </w:rPr>
+              <m:t>a</m:t>
+            </m:r>
+          </m:e>
+          <m:sub>
+            <m:r>
+              <w:rPr>
+                <w:rFonts w:ascii="Cambria Math" w:hAnsi="Cambria Math" w:cs="Cambria Math"/>
+                <w:sz w:val="32"/>
+                <w:szCs w:val="32"/>
+              </w:rPr>
+              <m:t>i</m:t>
+            </m:r>
+          </m:sub>
+        </m:sSub>
+      </m:oMath>
+      <w:r>
+        <w:rPr>
+          <w:sz w:val="32"/>
+          <w:szCs w:val="32"/>
+        </w:rPr>
+        <w:t>,</w:t>
+      </w:r>
+      <w:r>
+        <w:rPr>
+          <w:rFonts w:eastAsiaTheme="minorEastAsia"/>
+          <w:sz w:val="32"/>
+          <w:szCs w:val="32"/>
+        </w:rPr>
+        <w:t xml:space="preserve"> </w:t>
+      </w:r>
+      <m:oMath>
+        <m:sSub>
+          <m:sSubPr>
+            <m:ctrlPr>
+              <w:rPr>
+                <w:rFonts w:ascii="Cambria Math" w:hAnsi="Cambria Math"/>
+                <w:i/>
+                <w:sz w:val="32"/>
+                <w:szCs w:val="32"/>
+              </w:rPr>
+            </m:ctrlPr>
+          </m:sSubPr>
+          <m:e>
+            <m:r>
+              <w:rPr>
+                <w:rFonts w:ascii="Cambria Math" w:hAnsi="Cambria Math"/>
+                <w:sz w:val="32"/>
+                <w:szCs w:val="32"/>
+              </w:rPr>
+              <m:t>b</m:t>
+            </m:r>
+          </m:e>
+          <m:sub>
+            <m:r>
+              <w:rPr>
+                <w:rFonts w:ascii="Cambria Math" w:hAnsi="Cambria Math"/>
+                <w:sz w:val="32"/>
+                <w:szCs w:val="32"/>
+              </w:rPr>
+              <m:t>i</m:t>
+            </m:r>
+          </m:sub>
+        </m:sSub>
+      </m:oMath>
+      <w:r>
+        <w:rPr>
+          <w:sz w:val="32"/>
+          <w:szCs w:val="32"/>
+        </w:rPr>
+        <w:t xml:space="preserve">] jest dzielony na dwie połowy: </w:t>
+      </w:r>
+    </w:p>
+    <w:p>
+      <w:pPr>
+        <w:autoSpaceDE w:val="0"/>
+        <w:autoSpaceDN w:val="0"/>
+        <w:adjustRightInd w:val="0"/>
+        <w:spacing w:after="0" w:line="240" w:lineRule="auto"/>
+        <w:ind w:left="720"/>
+        <w:jc w:val="center"/>
+        <w:rPr>
+          <w:rFonts w:ascii="Times New Roman" w:hAnsi="Times New Roman" w:cs="Times New Roman"/>
+          <w:color w:val="000000"/>
+          <w:sz w:val="23"/>
+          <w:szCs w:val="23"/>
+        </w:rPr>
+      </w:pPr>
+      <w:r>
+        <w:rPr>
+          <w:noProof/>
+        </w:rPr>
+        <w:drawing>
+          <wp:inline distT="0" distB="0" distL="0" distR="0" wp14:anchorId="1D627D56" wp14:editId="666F027D">
+            <wp:extent cx="1847850" cy="1009650"/>
+            <wp:effectExtent l="0" t="0" r="0" b="0"/>
+            <wp:docPr id="4" name="Obraz 4"/>
+            <wp:cNvGraphicFramePr>
+              <a:graphicFrameLocks xmlns:a="http://schemas.openxmlformats.org/drawingml/2006/main" noChangeAspect="1"/>
+            </wp:cNvGraphicFramePr>
+            <a:graphic xmlns:a="http://schemas.openxmlformats.org/drawingml/2006/main">
+              <a:graphicData uri="http://schemas.openxmlformats.org/drawingml/2006/picture">
+                <pic:pic xmlns:pic="http://schemas.openxmlformats.org/drawingml/2006/picture">
+                  <pic:nvPicPr>
+                    <pic:cNvPr id="1" name=""/>
+                    <pic:cNvPicPr/>
+                  </pic:nvPicPr>
+                  <pic:blipFill>
+                    <a:blip r:embed="rId10"/>
+                    <a:stretch>
+                      <a:fillRect/>
+                    </a:stretch>
+                  </pic:blipFill>
+                  <pic:spPr>
+                    <a:xfrm>
+                      <a:off x="0" y="0"/>
+                      <a:ext cx="1847850" cy="1009650"/>
+                    </a:xfrm>
+                    <a:prstGeom prst="rect">
+                      <a:avLst/>
+                    </a:prstGeom>
+                  </pic:spPr>
+                </pic:pic>
+              </a:graphicData>
+            </a:graphic>
+          </wp:inline>
+        </w:drawing>
+      </w:r>
+    </w:p>
+    <w:p>
+      <w:pPr>
+        <w:autoSpaceDE w:val="0"/>
+        <w:autoSpaceDN w:val="0"/>
+        <w:adjustRightInd w:val="0"/>
+        <w:spacing w:after="0" w:line="240" w:lineRule="auto"/>
+        <w:rPr>
+          <w:rFonts w:ascii="Times New Roman" w:hAnsi="Times New Roman" w:cs="Times New Roman"/>
+          <w:color w:val="000000"/>
+          <w:sz w:val="24"/>
+          <w:szCs w:val="24"/>
+        </w:rPr>
+      </w:pPr>
+    </w:p>
+    <w:p>
+      <w:pPr>
+        <w:numPr>
+          <w:ilvl w:val="0"/>
+          <w:numId w:val="27"/>
+        </w:numPr>
+        <w:autoSpaceDE w:val="0"/>
+        <w:autoSpaceDN w:val="0"/>
+        <w:adjustRightInd w:val="0"/>
+        <w:spacing w:after="0" w:line="240" w:lineRule="auto"/>
+        <w:rPr>
+          <w:sz w:val="32"/>
+          <w:szCs w:val="32"/>
+        </w:rPr>
+      </w:pPr>
+      <w:r>
+        <w:rPr>
+          <w:sz w:val="32"/>
+          <w:szCs w:val="32"/>
+        </w:rPr>
+        <w:t>L</w:t>
+      </w:r>
+      <w:r>
+        <w:rPr>
+          <w:sz w:val="32"/>
+          <w:szCs w:val="32"/>
+        </w:rPr>
+        <w:t>iczymy wartość funkcji w</w:t>
+      </w:r>
+      <w:r>
+        <w:rPr>
+          <w:sz w:val="32"/>
+          <w:szCs w:val="32"/>
+        </w:rPr>
+        <w:t xml:space="preserve"> p</w:t>
+      </w:r>
+      <w:r>
+        <w:rPr>
+          <w:sz w:val="32"/>
+          <w:szCs w:val="32"/>
+        </w:rPr>
+        <w:t>unkc</w:t>
+      </w:r>
+      <w:r>
+        <w:rPr>
+          <w:sz w:val="32"/>
+          <w:szCs w:val="32"/>
+        </w:rPr>
+        <w:t>i</w:t>
+      </w:r>
+      <w:r>
+        <w:rPr>
+          <w:sz w:val="32"/>
+          <w:szCs w:val="32"/>
+        </w:rPr>
+        <w:t xml:space="preserve">e </w:t>
+      </w:r>
+      <m:oMath>
+        <m:sSub>
+          <m:sSubPr>
+            <m:ctrlPr>
+              <w:rPr>
+                <w:rFonts w:ascii="Cambria Math" w:hAnsi="Cambria Math" w:cs="Cambria Math"/>
+                <w:i/>
+                <w:sz w:val="32"/>
+                <w:szCs w:val="32"/>
+              </w:rPr>
+            </m:ctrlPr>
+          </m:sSubPr>
+          <m:e>
+            <m:r>
+              <w:rPr>
+                <w:rFonts w:ascii="Cambria Math" w:hAnsi="Cambria Math" w:cs="Cambria Math"/>
+                <w:sz w:val="32"/>
+                <w:szCs w:val="32"/>
+              </w:rPr>
+              <m:t>c</m:t>
+            </m:r>
+          </m:e>
+          <m:sub>
+            <m:r>
+              <w:rPr>
+                <w:rFonts w:ascii="Cambria Math" w:hAnsi="Cambria Math" w:cs="Cambria Math"/>
+                <w:sz w:val="32"/>
+                <w:szCs w:val="32"/>
+              </w:rPr>
+              <m:t>i</m:t>
+            </m:r>
+          </m:sub>
+        </m:sSub>
+      </m:oMath>
+      <w:r>
+        <w:rPr>
+          <w:rFonts w:eastAsiaTheme="minorEastAsia"/>
+          <w:sz w:val="32"/>
+          <w:szCs w:val="32"/>
+        </w:rPr>
+        <w:t>.</w:t>
+      </w:r>
+      <w:r>
+        <w:rPr>
+          <w:sz w:val="32"/>
+          <w:szCs w:val="32"/>
+        </w:rPr>
+        <w:t xml:space="preserve"> </w:t>
+      </w:r>
+    </w:p>
+    <w:p>
+      <w:pPr>
+        <w:autoSpaceDE w:val="0"/>
+        <w:autoSpaceDN w:val="0"/>
+        <w:adjustRightInd w:val="0"/>
+        <w:spacing w:after="0" w:line="240" w:lineRule="auto"/>
+        <w:rPr>
+          <w:rFonts w:ascii="Times New Roman" w:hAnsi="Times New Roman" w:cs="Times New Roman"/>
+          <w:color w:val="000000"/>
+          <w:sz w:val="24"/>
+          <w:szCs w:val="24"/>
+        </w:rPr>
+      </w:pPr>
+    </w:p>
+    <w:p>
+      <w:pPr>
+        <w:numPr>
+          <w:ilvl w:val="0"/>
+          <w:numId w:val="27"/>
+        </w:numPr>
+        <w:autoSpaceDE w:val="0"/>
+        <w:autoSpaceDN w:val="0"/>
+        <w:adjustRightInd w:val="0"/>
+        <w:spacing w:after="0" w:line="240" w:lineRule="auto"/>
+        <w:rPr>
+          <w:sz w:val="32"/>
+          <w:szCs w:val="32"/>
+        </w:rPr>
+      </w:pPr>
+      <w:r>
+        <w:rPr>
+          <w:sz w:val="32"/>
+          <w:szCs w:val="32"/>
+        </w:rPr>
+        <w:t>L</w:t>
+      </w:r>
+      <w:r>
+        <w:rPr>
+          <w:sz w:val="32"/>
+          <w:szCs w:val="32"/>
+        </w:rPr>
+        <w:t>iczymy iloczyny f(</w:t>
+      </w:r>
+      <m:oMath>
+        <m:sSub>
+          <m:sSubPr>
+            <m:ctrlPr>
+              <w:rPr>
+                <w:rFonts w:ascii="Cambria Math" w:hAnsi="Cambria Math" w:cs="Cambria Math"/>
+                <w:i/>
+                <w:sz w:val="32"/>
+                <w:szCs w:val="32"/>
+              </w:rPr>
+            </m:ctrlPr>
+          </m:sSubPr>
+          <m:e>
+            <m:r>
+              <w:rPr>
+                <w:rFonts w:ascii="Cambria Math" w:hAnsi="Cambria Math" w:cs="Cambria Math"/>
+                <w:sz w:val="32"/>
+                <w:szCs w:val="32"/>
+              </w:rPr>
+              <m:t>a</m:t>
+            </m:r>
+          </m:e>
+          <m:sub>
+            <m:r>
+              <w:rPr>
+                <w:rFonts w:ascii="Cambria Math" w:hAnsi="Cambria Math" w:cs="Cambria Math"/>
+                <w:sz w:val="32"/>
+                <w:szCs w:val="32"/>
+              </w:rPr>
+              <m:t>i</m:t>
+            </m:r>
+          </m:sub>
+        </m:sSub>
+      </m:oMath>
+      <w:r>
+        <w:rPr>
+          <w:sz w:val="32"/>
+          <w:szCs w:val="32"/>
+        </w:rPr>
+        <w:t>) * f(</w:t>
+      </w:r>
+      <m:oMath>
+        <m:sSub>
+          <m:sSubPr>
+            <m:ctrlPr>
+              <w:rPr>
+                <w:rFonts w:ascii="Cambria Math" w:hAnsi="Cambria Math" w:cs="Cambria Math"/>
+                <w:i/>
+                <w:sz w:val="32"/>
+                <w:szCs w:val="32"/>
+              </w:rPr>
+            </m:ctrlPr>
+          </m:sSubPr>
+          <m:e>
+            <m:r>
+              <w:rPr>
+                <w:rFonts w:ascii="Cambria Math" w:hAnsi="Cambria Math" w:cs="Cambria Math"/>
+                <w:sz w:val="32"/>
+                <w:szCs w:val="32"/>
+              </w:rPr>
+              <m:t>c</m:t>
+            </m:r>
+          </m:e>
+          <m:sub>
+            <m:r>
+              <w:rPr>
+                <w:rFonts w:ascii="Cambria Math" w:hAnsi="Cambria Math" w:cs="Cambria Math"/>
+                <w:sz w:val="32"/>
+                <w:szCs w:val="32"/>
+              </w:rPr>
+              <m:t>i</m:t>
+            </m:r>
+          </m:sub>
+        </m:sSub>
+      </m:oMath>
+      <w:r>
+        <w:rPr>
+          <w:sz w:val="32"/>
+          <w:szCs w:val="32"/>
+        </w:rPr>
+        <w:t>) i f(</w:t>
+      </w:r>
+      <m:oMath>
+        <m:sSub>
+          <m:sSubPr>
+            <m:ctrlPr>
+              <w:rPr>
+                <w:rFonts w:ascii="Cambria Math" w:hAnsi="Cambria Math" w:cs="Cambria Math"/>
+                <w:i/>
+                <w:sz w:val="32"/>
+                <w:szCs w:val="32"/>
+              </w:rPr>
+            </m:ctrlPr>
+          </m:sSubPr>
+          <m:e>
+            <m:r>
+              <w:rPr>
+                <w:rFonts w:ascii="Cambria Math" w:hAnsi="Cambria Math" w:cs="Cambria Math"/>
+                <w:sz w:val="32"/>
+                <w:szCs w:val="32"/>
+              </w:rPr>
+              <m:t>c</m:t>
+            </m:r>
+          </m:e>
+          <m:sub>
+            <m:r>
+              <w:rPr>
+                <w:rFonts w:ascii="Cambria Math" w:hAnsi="Cambria Math" w:cs="Cambria Math"/>
+                <w:sz w:val="32"/>
+                <w:szCs w:val="32"/>
+              </w:rPr>
+              <m:t>i</m:t>
+            </m:r>
+          </m:sub>
+        </m:sSub>
+      </m:oMath>
+      <w:r>
+        <w:rPr>
+          <w:sz w:val="32"/>
+          <w:szCs w:val="32"/>
+        </w:rPr>
+        <w:t>) * f(</w:t>
+      </w:r>
+      <m:oMath>
+        <m:sSub>
+          <m:sSubPr>
+            <m:ctrlPr>
+              <w:rPr>
+                <w:rFonts w:ascii="Cambria Math" w:hAnsi="Cambria Math" w:cs="Cambria Math"/>
+                <w:i/>
+                <w:sz w:val="32"/>
+                <w:szCs w:val="32"/>
+              </w:rPr>
+            </m:ctrlPr>
+          </m:sSubPr>
+          <m:e>
+            <m:r>
+              <w:rPr>
+                <w:rFonts w:ascii="Cambria Math" w:hAnsi="Cambria Math" w:cs="Cambria Math"/>
+                <w:sz w:val="32"/>
+                <w:szCs w:val="32"/>
+              </w:rPr>
+              <m:t>b</m:t>
+            </m:r>
+          </m:e>
+          <m:sub>
+            <m:r>
+              <w:rPr>
+                <w:rFonts w:ascii="Cambria Math" w:hAnsi="Cambria Math" w:cs="Cambria Math"/>
+                <w:sz w:val="32"/>
+                <w:szCs w:val="32"/>
+              </w:rPr>
+              <m:t>i</m:t>
+            </m:r>
+          </m:sub>
+        </m:sSub>
+      </m:oMath>
+      <w:r>
+        <w:rPr>
+          <w:sz w:val="32"/>
+          <w:szCs w:val="32"/>
+        </w:rPr>
+        <w:t xml:space="preserve">) </w:t>
+      </w:r>
+    </w:p>
+    <w:p>
+      <w:pPr>
+        <w:autoSpaceDE w:val="0"/>
+        <w:autoSpaceDN w:val="0"/>
+        <w:adjustRightInd w:val="0"/>
+        <w:spacing w:after="0" w:line="240" w:lineRule="auto"/>
+        <w:rPr>
+          <w:rFonts w:ascii="Times New Roman" w:hAnsi="Times New Roman" w:cs="Times New Roman"/>
+          <w:color w:val="000000"/>
+          <w:sz w:val="24"/>
+          <w:szCs w:val="24"/>
+        </w:rPr>
+      </w:pPr>
+    </w:p>
+    <w:p>
+      <w:pPr>
+        <w:numPr>
+          <w:ilvl w:val="0"/>
+          <w:numId w:val="27"/>
+        </w:numPr>
+        <w:autoSpaceDE w:val="0"/>
+        <w:autoSpaceDN w:val="0"/>
+        <w:adjustRightInd w:val="0"/>
+        <w:spacing w:after="0" w:line="240" w:lineRule="auto"/>
+        <w:rPr>
+          <w:rFonts w:ascii="Times New Roman" w:hAnsi="Times New Roman" w:cs="Times New Roman"/>
+          <w:color w:val="000000"/>
+          <w:sz w:val="24"/>
+          <w:szCs w:val="24"/>
+        </w:rPr>
+      </w:pPr>
+      <w:r>
+        <w:rPr>
+          <w:sz w:val="32"/>
+          <w:szCs w:val="32"/>
+        </w:rPr>
+        <w:t>N</w:t>
+      </w:r>
+      <w:r>
+        <w:rPr>
+          <w:sz w:val="32"/>
+          <w:szCs w:val="32"/>
+        </w:rPr>
+        <w:t>owy</w:t>
+      </w:r>
+      <w:r>
+        <w:rPr>
+          <w:sz w:val="32"/>
+          <w:szCs w:val="32"/>
+        </w:rPr>
+        <w:t>m</w:t>
+      </w:r>
+      <w:r>
+        <w:rPr>
+          <w:sz w:val="32"/>
+          <w:szCs w:val="32"/>
+        </w:rPr>
+        <w:t xml:space="preserve"> przedziałem będzie ten podprzedział, gdzie odpowiada ujemna wartość funkcji</w:t>
+      </w:r>
+      <w:r>
+        <w:rPr>
+          <w:sz w:val="32"/>
+          <w:szCs w:val="32"/>
+        </w:rPr>
+        <w:t xml:space="preserve"> na jego końcach.</w:t>
+      </w:r>
+      <w:r>
+        <w:rPr>
+          <w:rFonts w:ascii="Times New Roman" w:hAnsi="Times New Roman" w:cs="Times New Roman"/>
+          <w:color w:val="000000"/>
+          <w:sz w:val="24"/>
+          <w:szCs w:val="24"/>
+        </w:rPr>
+        <w:t xml:space="preserve"> </w:t>
+      </w:r>
+    </w:p>
+    <w:p>
+      <w:pPr>
+        <w:autoSpaceDE w:val="0"/>
+        <w:autoSpaceDN w:val="0"/>
+        <w:adjustRightInd w:val="0"/>
+        <w:spacing w:after="0" w:line="240" w:lineRule="auto"/>
+        <w:rPr>
+          <w:rFonts w:ascii="Times New Roman" w:hAnsi="Times New Roman" w:cs="Times New Roman"/>
+          <w:color w:val="000000"/>
+          <w:sz w:val="24"/>
+          <w:szCs w:val="24"/>
+        </w:rPr>
+      </w:pPr>
+    </w:p>
+    <w:p>
+      <w:pPr>
+        <w:numPr>
+          <w:ilvl w:val="0"/>
+          <w:numId w:val="27"/>
+        </w:numPr>
+        <w:autoSpaceDE w:val="0"/>
+        <w:autoSpaceDN w:val="0"/>
+        <w:adjustRightInd w:val="0"/>
+        <w:spacing w:after="0" w:line="240" w:lineRule="auto"/>
+        <w:rPr>
+          <w:rFonts w:ascii="Times New Roman" w:hAnsi="Times New Roman" w:cs="Times New Roman"/>
+          <w:color w:val="000000"/>
+          <w:sz w:val="24"/>
+          <w:szCs w:val="24"/>
+        </w:rPr>
+      </w:pPr>
+      <w:r>
+        <w:rPr>
+          <w:sz w:val="32"/>
+          <w:szCs w:val="32"/>
+        </w:rPr>
+        <w:t>P</w:t>
+      </w:r>
+      <w:r>
+        <w:rPr>
+          <w:sz w:val="32"/>
+          <w:szCs w:val="32"/>
+        </w:rPr>
+        <w:t>rocedura jest postarzana tak długo, aż zostanie osiągnięta zakładana dokładność</w:t>
+      </w:r>
+      <w:r>
+        <w:rPr>
+          <w:rFonts w:ascii="Times New Roman" w:hAnsi="Times New Roman" w:cs="Times New Roman"/>
+          <w:color w:val="000000"/>
+          <w:sz w:val="24"/>
+          <w:szCs w:val="24"/>
+        </w:rPr>
+        <w:t xml:space="preserve">. </w:t>
+      </w:r>
+    </w:p>
+    <w:p>
+      <w:pPr>
+        <w:pStyle w:val="Akapitzlist"/>
+        <w:rPr>
+          <w:rFonts w:ascii="Times New Roman" w:hAnsi="Times New Roman" w:cs="Times New Roman"/>
+          <w:color w:val="000000"/>
+          <w:sz w:val="24"/>
+          <w:szCs w:val="24"/>
+        </w:rPr>
+      </w:pPr>
+    </w:p>
+    <w:p>
+      <w:pPr>
+        <w:autoSpaceDE w:val="0"/>
+        <w:autoSpaceDN w:val="0"/>
+        <w:adjustRightInd w:val="0"/>
+        <w:spacing w:after="0" w:line="240" w:lineRule="auto"/>
+        <w:rPr>
+          <w:rFonts w:ascii="Times New Roman" w:hAnsi="Times New Roman" w:cs="Times New Roman"/>
+          <w:color w:val="000000"/>
+          <w:sz w:val="24"/>
+          <w:szCs w:val="24"/>
+        </w:rPr>
+      </w:pPr>
+      <w:r>
+        <w:rPr>
+          <w:noProof/>
+        </w:rPr>
+        <w:drawing>
+          <wp:inline distT="0" distB="0" distL="0" distR="0" wp14:anchorId="251B7DF6" wp14:editId="210C63ED">
+            <wp:extent cx="5760720" cy="3965575"/>
+            <wp:effectExtent l="0" t="0" r="0" b="0"/>
+            <wp:docPr id="6" name="Obraz 6"/>
+            <wp:cNvGraphicFramePr>
+              <a:graphicFrameLocks xmlns:a="http://schemas.openxmlformats.org/drawingml/2006/main" noChangeAspect="1"/>
+            </wp:cNvGraphicFramePr>
+            <a:graphic xmlns:a="http://schemas.openxmlformats.org/drawingml/2006/main">
+              <a:graphicData uri="http://schemas.openxmlformats.org/drawingml/2006/picture">
+                <pic:pic xmlns:pic="http://schemas.openxmlformats.org/drawingml/2006/picture">
+                  <pic:nvPicPr>
+                    <pic:cNvPr id="1" name=""/>
+                    <pic:cNvPicPr/>
+                  </pic:nvPicPr>
+                  <pic:blipFill>
+                    <a:blip r:embed="rId11"/>
+                    <a:stretch>
+                      <a:fillRect/>
+                    </a:stretch>
+                  </pic:blipFill>
+                  <pic:spPr>
+                    <a:xfrm>
+                      <a:off x="0" y="0"/>
+                      <a:ext cx="5760720" cy="3965575"/>
+                    </a:xfrm>
+                    <a:prstGeom prst="rect">
+                      <a:avLst/>
+                    </a:prstGeom>
+                  </pic:spPr>
+                </pic:pic>
+              </a:graphicData>
+            </a:graphic>
+          </wp:inline>
+        </w:drawing>
+      </w:r>
+    </w:p>
+    <w:p>
+      <w:pPr>
+        <w:rPr>
+          <w:sz w:val="32"/>
+          <w:szCs w:val="32"/>
+        </w:rPr>
+      </w:pPr>
+      <w:r>
+        <w:rPr>
+          <w:sz w:val="32"/>
+          <w:szCs w:val="32"/>
+        </w:rPr>
+        <w:br w:type="page"/>
+      </w:r>
+    </w:p>
+    <w:p>
+      <w:pPr>
+        <w:rPr>
+          <w:sz w:val="32"/>
+          <w:szCs w:val="32"/>
+        </w:rPr>
+      </w:pPr>
+      <w:r>
+        <w:rPr>
+          <w:sz w:val="32"/>
+          <w:szCs w:val="32"/>
+        </w:rPr>
+        <w:lastRenderedPageBreak/>
+        <w:t xml:space="preserve">Jeśli przez </w:t>
+      </w:r>
+      <m:oMath>
+        <m:sSub>
+          <m:sSubPr>
+            <m:ctrlPr>
+              <w:rPr>
+                <w:rFonts w:ascii="Cambria Math" w:hAnsi="Cambria Math" w:cs="Cambria Math"/>
+                <w:i/>
+                <w:sz w:val="32"/>
+                <w:szCs w:val="32"/>
+              </w:rPr>
+            </m:ctrlPr>
+          </m:sSubPr>
+          <m:e>
+            <m:r>
+              <m:rPr>
+                <m:sty m:val="p"/>
+              </m:rPr>
+              <w:rPr>
+                <w:rFonts w:ascii="Cambria Math" w:hAnsi="Cambria Math" w:cs="Cambria Math"/>
+                <w:sz w:val="32"/>
+                <w:szCs w:val="32"/>
+              </w:rPr>
+              <m:t>ε</m:t>
+            </m:r>
+          </m:e>
+          <m:sub>
+            <m:r>
+              <w:rPr>
+                <w:rFonts w:ascii="Cambria Math" w:hAnsi="Cambria Math" w:cs="Cambria Math"/>
+                <w:sz w:val="32"/>
+                <w:szCs w:val="32"/>
+              </w:rPr>
+              <m:t>n</m:t>
+            </m:r>
+          </m:sub>
+        </m:sSub>
+        <m:r>
+          <w:rPr>
+            <w:rFonts w:ascii="Cambria Math" w:hAnsi="Cambria Math" w:cs="Cambria Math"/>
+            <w:sz w:val="32"/>
+            <w:szCs w:val="32"/>
+          </w:rPr>
+          <m:t xml:space="preserve"> </m:t>
+        </m:r>
+      </m:oMath>
+      <w:r>
+        <w:rPr>
+          <w:sz w:val="32"/>
+          <w:szCs w:val="32"/>
+        </w:rPr>
+        <w:t xml:space="preserve">oznaczymy długość przedziału w </w:t>
+      </w:r>
+      <w:r>
+        <w:rPr>
+          <w:rFonts w:ascii="Cambria Math" w:hAnsi="Cambria Math" w:cs="Cambria Math"/>
+          <w:sz w:val="32"/>
+          <w:szCs w:val="32"/>
+        </w:rPr>
+        <w:t>𝑛</w:t>
+      </w:r>
+      <w:r>
+        <w:rPr>
+          <w:sz w:val="32"/>
+          <w:szCs w:val="32"/>
+        </w:rPr>
+        <w:t>-tym kroku, to</w:t>
+      </w:r>
+      <w:r>
+        <w:rPr>
+          <w:sz w:val="32"/>
+          <w:szCs w:val="32"/>
+        </w:rPr>
+        <w:t>:</w:t>
+      </w:r>
+    </w:p>
+    <w:p>
+      <w:pPr>
+        <w:ind w:left="360"/>
+        <w:jc w:val="center"/>
+        <w:rPr>
+          <w:sz w:val="32"/>
+          <w:szCs w:val="32"/>
+        </w:rPr>
+      </w:pPr>
+      <w:r>
+        <w:rPr>
+          <w:noProof/>
+        </w:rPr>
+        <w:drawing>
+          <wp:inline distT="0" distB="0" distL="0" distR="0" wp14:anchorId="7A5B304C" wp14:editId="1758C880">
+            <wp:extent cx="1676400" cy="914400"/>
+            <wp:effectExtent l="0" t="0" r="0" b="0"/>
+            <wp:docPr id="5" name="Obraz 5"/>
+            <wp:cNvGraphicFramePr>
+              <a:graphicFrameLocks xmlns:a="http://schemas.openxmlformats.org/drawingml/2006/main" noChangeAspect="1"/>
+            </wp:cNvGraphicFramePr>
+            <a:graphic xmlns:a="http://schemas.openxmlformats.org/drawingml/2006/main">
+              <a:graphicData uri="http://schemas.openxmlformats.org/drawingml/2006/picture">
+                <pic:pic xmlns:pic="http://schemas.openxmlformats.org/drawingml/2006/picture">
+                  <pic:nvPicPr>
+                    <pic:cNvPr id="1" name=""/>
+                    <pic:cNvPicPr/>
+                  </pic:nvPicPr>
+                  <pic:blipFill>
+                    <a:blip r:embed="rId12"/>
+                    <a:stretch>
+                      <a:fillRect/>
+                    </a:stretch>
+                  </pic:blipFill>
+                  <pic:spPr>
+                    <a:xfrm>
+                      <a:off x="0" y="0"/>
+                      <a:ext cx="1676400" cy="914400"/>
+                    </a:xfrm>
+                    <a:prstGeom prst="rect">
+                      <a:avLst/>
+                    </a:prstGeom>
+                  </pic:spPr>
+                </pic:pic>
+              </a:graphicData>
+            </a:graphic>
+          </wp:inline>
+        </w:drawing>
+      </w:r>
+    </w:p>
+    <w:p>
+      <w:pPr>
+        <w:rPr>
+          <w:sz w:val="32"/>
+          <w:szCs w:val="32"/>
+        </w:rPr>
+      </w:pPr>
+      <w:r>
+        <w:rPr>
+          <w:sz w:val="32"/>
+          <w:szCs w:val="32"/>
+        </w:rPr>
+        <w:t>Dokładność rozwiązania zależy jedynie od ilości wykonanych iteracji, jest ona zbieżna liniowo). Jest to metoda zbieżna globalnie, co oznacza, że zawsze znajdziemy pierwiastek w danym przedziale, jeżeli ten tylko istnieje.</w:t>
+      </w:r>
+      <w:r>
+        <w:rPr>
+          <w:sz w:val="32"/>
+          <w:szCs w:val="32"/>
+        </w:rPr>
+        <w:t xml:space="preserve"> </w:t>
+      </w:r>
+      <w:r>
+        <w:rPr>
+          <w:sz w:val="32"/>
+          <w:szCs w:val="32"/>
+        </w:rPr>
+        <w:t>Metoda bisekcji jest zbieżna globalnie</w:t>
+      </w:r>
+      <w:r>
+        <w:rPr>
+          <w:sz w:val="32"/>
+          <w:szCs w:val="32"/>
+        </w:rPr>
+        <w:t>(</w:t>
+      </w:r>
+      <w:r>
+        <w:rPr>
+          <w:sz w:val="32"/>
+          <w:szCs w:val="32"/>
+        </w:rPr>
+        <w:t xml:space="preserve"> znajdzie </w:t>
+      </w:r>
+      <w:r>
+        <w:rPr>
+          <w:sz w:val="32"/>
+          <w:szCs w:val="32"/>
+        </w:rPr>
+        <w:t xml:space="preserve">się </w:t>
+      </w:r>
+      <w:r>
+        <w:rPr>
+          <w:sz w:val="32"/>
+          <w:szCs w:val="32"/>
+        </w:rPr>
+        <w:t>miejsce zerowe funkcji, choćby początkowa długość przedziału była bardzo duża</w:t>
+      </w:r>
+      <w:r>
+        <w:rPr>
+          <w:sz w:val="32"/>
+          <w:szCs w:val="32"/>
+        </w:rPr>
+        <w:t>)</w:t>
+      </w:r>
+      <w:r>
+        <w:rPr>
+          <w:sz w:val="32"/>
+          <w:szCs w:val="32"/>
+        </w:rPr>
+        <w:t>.</w:t>
+      </w:r>
+    </w:p>
+    <w:p>
+      <w:pPr>
+        <w:rPr>
+          <w:sz w:val="36"/>
+          <w:szCs w:val="36"/>
+        </w:rPr>
+      </w:pPr>
+      <w:r>
+        <w:rPr>
+          <w:sz w:val="36"/>
+          <w:szCs w:val="36"/>
+        </w:rPr>
+        <w:t xml:space="preserve">Metoda </w:t>
+      </w:r>
+      <w:r>
+        <w:rPr>
+          <w:sz w:val="36"/>
+          <w:szCs w:val="36"/>
+        </w:rPr>
+        <w:t>siecznych</w:t>
+      </w:r>
+    </w:p>
+    <w:p>
+      <w:pPr>
+        <w:rPr>
+          <w:sz w:val="32"/>
+          <w:szCs w:val="32"/>
+        </w:rPr>
+      </w:pPr>
+      <w:r>
+        <w:rPr>
+          <w:sz w:val="32"/>
+          <w:szCs w:val="32"/>
+        </w:rPr>
+        <w:t>Metoda siecznych różni się tym od metody bisekcji, że aktualny przedział izolacji pierwiastka dzielony jest nie na dwa równe, ale na dwa najczęściej nierówne podprzedziały, prostą (sieczną) łączącą na płaszczyźnie dwa punkty (</w:t>
+      </w:r>
+      <w:r>
+        <w:rPr>
+          <w:sz w:val="32"/>
+          <w:szCs w:val="32"/>
+        </w:rPr>
+        <w:t>f(</w:t>
+      </w:r>
+      <m:oMath>
+        <m:sSub>
+          <m:sSubPr>
+            <m:ctrlPr>
+              <w:rPr>
+                <w:rFonts w:ascii="Cambria Math" w:hAnsi="Cambria Math" w:cs="Cambria Math"/>
+                <w:i/>
+                <w:sz w:val="32"/>
+                <w:szCs w:val="32"/>
+              </w:rPr>
+            </m:ctrlPr>
+          </m:sSubPr>
+          <m:e>
+            <m:r>
+              <w:rPr>
+                <w:rFonts w:ascii="Cambria Math" w:hAnsi="Cambria Math" w:cs="Cambria Math"/>
+                <w:sz w:val="32"/>
+                <w:szCs w:val="32"/>
+              </w:rPr>
+              <m:t>a</m:t>
+            </m:r>
+          </m:e>
+          <m:sub>
+            <m:r>
+              <w:rPr>
+                <w:rFonts w:ascii="Cambria Math" w:hAnsi="Cambria Math" w:cs="Cambria Math"/>
+                <w:sz w:val="32"/>
+                <w:szCs w:val="32"/>
+              </w:rPr>
+              <m:t>n</m:t>
+            </m:r>
+          </m:sub>
+        </m:sSub>
+      </m:oMath>
+      <w:r>
+        <w:rPr>
+          <w:sz w:val="32"/>
+          <w:szCs w:val="32"/>
+        </w:rPr>
+        <w:t xml:space="preserve">) </w:t>
+      </w:r>
+      <w:r>
+        <w:rPr>
+          <w:sz w:val="32"/>
+          <w:szCs w:val="32"/>
+        </w:rPr>
+        <w:t>,</w:t>
+      </w:r>
+      <w:r>
+        <w:rPr>
+          <w:sz w:val="32"/>
+          <w:szCs w:val="32"/>
+        </w:rPr>
+        <w:t xml:space="preserve"> </w:t>
+      </w:r>
+      <w:r>
+        <w:rPr>
+          <w:sz w:val="32"/>
+          <w:szCs w:val="32"/>
+        </w:rPr>
+        <w:t xml:space="preserve"> </w:t>
+      </w:r>
+      <m:oMath>
+        <m:sSub>
+          <m:sSubPr>
+            <m:ctrlPr>
+              <w:rPr>
+                <w:rFonts w:ascii="Cambria Math" w:hAnsi="Cambria Math" w:cs="Cambria Math"/>
+                <w:i/>
+                <w:sz w:val="32"/>
+                <w:szCs w:val="32"/>
+              </w:rPr>
+            </m:ctrlPr>
+          </m:sSubPr>
+          <m:e>
+            <m:r>
+              <w:rPr>
+                <w:rFonts w:ascii="Cambria Math" w:hAnsi="Cambria Math" w:cs="Cambria Math"/>
+                <w:sz w:val="32"/>
+                <w:szCs w:val="32"/>
+              </w:rPr>
+              <m:t>a</m:t>
+            </m:r>
+          </m:e>
+          <m:sub>
+            <m:r>
+              <w:rPr>
+                <w:rFonts w:ascii="Cambria Math" w:hAnsi="Cambria Math" w:cs="Cambria Math"/>
+                <w:sz w:val="32"/>
+                <w:szCs w:val="32"/>
+              </w:rPr>
+              <m:t>n</m:t>
+            </m:r>
+          </m:sub>
+        </m:sSub>
+      </m:oMath>
+      <w:r>
+        <w:rPr>
+          <w:sz w:val="32"/>
+          <w:szCs w:val="32"/>
+        </w:rPr>
+        <w:t>) i (</w:t>
+      </w:r>
+      <w:r>
+        <w:rPr>
+          <w:sz w:val="32"/>
+          <w:szCs w:val="32"/>
+        </w:rPr>
+        <w:t>f(</w:t>
+      </w:r>
+      <m:oMath>
+        <m:sSub>
+          <m:sSubPr>
+            <m:ctrlPr>
+              <w:rPr>
+                <w:rFonts w:ascii="Cambria Math" w:hAnsi="Cambria Math" w:cs="Cambria Math"/>
+                <w:i/>
+                <w:sz w:val="32"/>
+                <w:szCs w:val="32"/>
+              </w:rPr>
+            </m:ctrlPr>
+          </m:sSubPr>
+          <m:e>
+            <m:r>
+              <w:rPr>
+                <w:rFonts w:ascii="Cambria Math" w:hAnsi="Cambria Math" w:cs="Cambria Math"/>
+                <w:sz w:val="32"/>
+                <w:szCs w:val="32"/>
+              </w:rPr>
+              <m:t>b</m:t>
+            </m:r>
+          </m:e>
+          <m:sub>
+            <m:r>
+              <w:rPr>
+                <w:rFonts w:ascii="Cambria Math" w:hAnsi="Cambria Math" w:cs="Cambria Math"/>
+                <w:sz w:val="32"/>
+                <w:szCs w:val="32"/>
+              </w:rPr>
+              <m:t>n</m:t>
+            </m:r>
+          </m:sub>
+        </m:sSub>
+      </m:oMath>
+      <w:r>
+        <w:rPr>
+          <w:sz w:val="32"/>
+          <w:szCs w:val="32"/>
+        </w:rPr>
+        <w:t>)</w:t>
+      </w:r>
+      <w:r>
+        <w:rPr>
+          <w:sz w:val="32"/>
+          <w:szCs w:val="32"/>
+        </w:rPr>
+        <w:t>,</w:t>
+      </w:r>
+      <w:r>
+        <w:rPr>
+          <w:sz w:val="32"/>
+          <w:szCs w:val="32"/>
+        </w:rPr>
+        <w:t xml:space="preserve"> </w:t>
+      </w:r>
+      <m:oMath>
+        <m:sSub>
+          <m:sSubPr>
+            <m:ctrlPr>
+              <w:rPr>
+                <w:rFonts w:ascii="Cambria Math" w:hAnsi="Cambria Math" w:cs="Cambria Math"/>
+                <w:i/>
+                <w:sz w:val="32"/>
+                <w:szCs w:val="32"/>
+              </w:rPr>
+            </m:ctrlPr>
+          </m:sSubPr>
+          <m:e>
+            <m:r>
+              <w:rPr>
+                <w:rFonts w:ascii="Cambria Math" w:hAnsi="Cambria Math" w:cs="Cambria Math"/>
+                <w:sz w:val="32"/>
+                <w:szCs w:val="32"/>
+              </w:rPr>
+              <m:t>b</m:t>
+            </m:r>
+          </m:e>
+          <m:sub>
+            <m:r>
+              <w:rPr>
+                <w:rFonts w:ascii="Cambria Math" w:hAnsi="Cambria Math" w:cs="Cambria Math"/>
+                <w:sz w:val="32"/>
+                <w:szCs w:val="32"/>
+              </w:rPr>
+              <m:t>n</m:t>
+            </m:r>
+          </m:sub>
+        </m:sSub>
+      </m:oMath>
+      <w:r>
+        <w:rPr>
+          <w:sz w:val="32"/>
+          <w:szCs w:val="32"/>
+        </w:rPr>
+        <w:t xml:space="preserve"> ), przecinającą oś rzędnych w punkcie oznaczonym jako </w:t>
+      </w:r>
+      <m:oMath>
+        <m:sSub>
+          <m:sSubPr>
+            <m:ctrlPr>
+              <w:rPr>
+                <w:rFonts w:ascii="Cambria Math" w:hAnsi="Cambria Math" w:cs="Cambria Math"/>
+                <w:i/>
+                <w:sz w:val="32"/>
+                <w:szCs w:val="32"/>
+              </w:rPr>
+            </m:ctrlPr>
+          </m:sSubPr>
+          <m:e>
+            <m:r>
+              <w:rPr>
+                <w:rFonts w:ascii="Cambria Math" w:hAnsi="Cambria Math" w:cs="Cambria Math"/>
+                <w:sz w:val="32"/>
+                <w:szCs w:val="32"/>
+              </w:rPr>
+              <m:t>c</m:t>
+            </m:r>
+          </m:e>
+          <m:sub>
+            <m:r>
+              <w:rPr>
+                <w:rFonts w:ascii="Cambria Math" w:hAnsi="Cambria Math" w:cs="Cambria Math"/>
+                <w:sz w:val="32"/>
+                <w:szCs w:val="32"/>
+              </w:rPr>
+              <m:t>n</m:t>
+            </m:r>
+          </m:sub>
+        </m:sSub>
+      </m:oMath>
+      <w:r>
+        <w:rPr>
+          <w:sz w:val="32"/>
+          <w:szCs w:val="32"/>
+        </w:rPr>
+        <w:t xml:space="preserve">, gdzie </w:t>
+      </w:r>
+      <m:oMath>
+        <m:sSub>
+          <m:sSubPr>
+            <m:ctrlPr>
+              <w:rPr>
+                <w:rFonts w:ascii="Cambria Math" w:hAnsi="Cambria Math" w:cs="Cambria Math"/>
+                <w:i/>
+                <w:sz w:val="32"/>
+                <w:szCs w:val="32"/>
+              </w:rPr>
+            </m:ctrlPr>
+          </m:sSubPr>
+          <m:e>
+            <m:r>
+              <w:rPr>
+                <w:rFonts w:ascii="Cambria Math" w:hAnsi="Cambria Math" w:cs="Cambria Math"/>
+                <w:sz w:val="32"/>
+                <w:szCs w:val="32"/>
+              </w:rPr>
+              <m:t>a</m:t>
+            </m:r>
+          </m:e>
+          <m:sub>
+            <m:r>
+              <w:rPr>
+                <w:rFonts w:ascii="Cambria Math" w:hAnsi="Cambria Math" w:cs="Cambria Math"/>
+                <w:sz w:val="32"/>
+                <w:szCs w:val="32"/>
+              </w:rPr>
+              <m:t>n</m:t>
+            </m:r>
+          </m:sub>
+        </m:sSub>
+      </m:oMath>
+      <w:r>
+        <w:rPr>
+          <w:sz w:val="32"/>
+          <w:szCs w:val="32"/>
+        </w:rPr>
+        <w:t xml:space="preserve">i </w:t>
+      </w:r>
+      <m:oMath>
+        <m:sSub>
+          <m:sSubPr>
+            <m:ctrlPr>
+              <w:rPr>
+                <w:rFonts w:ascii="Cambria Math" w:hAnsi="Cambria Math" w:cs="Cambria Math"/>
+                <w:i/>
+                <w:sz w:val="32"/>
+                <w:szCs w:val="32"/>
+              </w:rPr>
+            </m:ctrlPr>
+          </m:sSubPr>
+          <m:e>
+            <m:r>
+              <w:rPr>
+                <w:rFonts w:ascii="Cambria Math" w:hAnsi="Cambria Math" w:cs="Cambria Math"/>
+                <w:sz w:val="32"/>
+                <w:szCs w:val="32"/>
+              </w:rPr>
+              <m:t>b</m:t>
+            </m:r>
+          </m:e>
+          <m:sub>
+            <m:r>
+              <w:rPr>
+                <w:rFonts w:ascii="Cambria Math" w:hAnsi="Cambria Math" w:cs="Cambria Math"/>
+                <w:sz w:val="32"/>
+                <w:szCs w:val="32"/>
+              </w:rPr>
+              <m:t>n</m:t>
+            </m:r>
+          </m:sub>
+        </m:sSub>
+      </m:oMath>
+      <w:r>
+        <w:rPr>
+          <w:rFonts w:eastAsiaTheme="minorEastAsia"/>
+          <w:sz w:val="32"/>
+          <w:szCs w:val="32"/>
+        </w:rPr>
+        <w:t xml:space="preserve"> </w:t>
+      </w:r>
+      <w:r>
+        <w:rPr>
+          <w:sz w:val="32"/>
+          <w:szCs w:val="32"/>
+        </w:rPr>
+        <w:t>to dwa ostatnio wyznaczone punkty. Nowy punkt określony jest wzorem:</w:t>
+      </w:r>
+    </w:p>
+    <w:p>
+      <w:pPr>
+        <w:jc w:val="center"/>
+        <w:rPr>
+          <w:sz w:val="32"/>
+          <w:szCs w:val="32"/>
+        </w:rPr>
+      </w:pPr>
+      <w:r>
+        <w:rPr>
+          <w:noProof/>
+        </w:rPr>
+        <w:drawing>
+          <wp:inline distT="0" distB="0" distL="0" distR="0" wp14:anchorId="6EA7513D" wp14:editId="23E49350">
+            <wp:extent cx="3667125" cy="857250"/>
+            <wp:effectExtent l="0" t="0" r="9525" b="0"/>
+            <wp:docPr id="7" name="Obraz 7"/>
+            <wp:cNvGraphicFramePr>
+              <a:graphicFrameLocks xmlns:a="http://schemas.openxmlformats.org/drawingml/2006/main" noChangeAspect="1"/>
+            </wp:cNvGraphicFramePr>
+            <a:graphic xmlns:a="http://schemas.openxmlformats.org/drawingml/2006/main">
+              <a:graphicData uri="http://schemas.openxmlformats.org/drawingml/2006/picture">
+                <pic:pic xmlns:pic="http://schemas.openxmlformats.org/drawingml/2006/picture">
+                  <pic:nvPicPr>
+                    <pic:cNvPr id="1" name=""/>
+                    <pic:cNvPicPr/>
+                  </pic:nvPicPr>
+                  <pic:blipFill>
+                    <a:blip r:embed="rId13"/>
+                    <a:stretch>
+                      <a:fillRect/>
+                    </a:stretch>
+                  </pic:blipFill>
+                  <pic:spPr>
+                    <a:xfrm>
+                      <a:off x="0" y="0"/>
+                      <a:ext cx="3667125" cy="857250"/>
+                    </a:xfrm>
+                    <a:prstGeom prst="rect">
+                      <a:avLst/>
+                    </a:prstGeom>
+                  </pic:spPr>
+                </pic:pic>
+              </a:graphicData>
+            </a:graphic>
+          </wp:inline>
+        </w:drawing>
+      </w:r>
+    </w:p>
+    <w:p>
+      <w:pPr>
+        <w:rPr>
+          <w:sz w:val="32"/>
+          <w:szCs w:val="32"/>
+        </w:rPr>
+      </w:pPr>
+      <w:r>
+        <w:rPr>
+          <w:sz w:val="32"/>
+          <w:szCs w:val="32"/>
+        </w:rPr>
+        <w:t>Metoda ta jest szybsza od metody bisekcji</w:t>
+      </w:r>
+      <w:r>
+        <w:rPr>
+          <w:sz w:val="32"/>
+          <w:szCs w:val="32"/>
+        </w:rPr>
+        <w:t xml:space="preserve">, gdyż </w:t>
+      </w:r>
+      <w:r>
+        <w:rPr>
+          <w:sz w:val="32"/>
+          <w:szCs w:val="32"/>
+        </w:rPr>
+        <w:t>Rząd zbieżności metody siecznych p =(1 + √5)/2 ≈ 1.618</w:t>
+      </w:r>
+      <w:r>
+        <w:rPr>
+          <w:sz w:val="32"/>
+          <w:szCs w:val="32"/>
+        </w:rPr>
+        <w:t>. Jednakże, jest ona zbieżna tylko lokalnie, stąd w praktyce może być niezbieżna (przedział izolacji nie dostatecznie mały).</w:t>
+      </w:r>
+      <w:r>
+        <w:rPr>
+          <w:sz w:val="32"/>
+          <w:szCs w:val="32"/>
+        </w:rPr>
+        <w:t xml:space="preserve"> Dlatego też algorytm wymaga użycia określonej ilości iteracji, gdyż </w:t>
+      </w:r>
+      <w:r>
+        <w:rPr>
+          <w:sz w:val="32"/>
+          <w:szCs w:val="32"/>
+        </w:rPr>
+        <w:t xml:space="preserve">rozwiązanie </w:t>
+      </w:r>
+      <w:r>
+        <w:rPr>
+          <w:sz w:val="32"/>
+          <w:szCs w:val="32"/>
+        </w:rPr>
+        <w:t>może nie zostać znalezione albo gdy sieczna jest równoległa do osi OX.</w:t>
+      </w:r>
+    </w:p>
+    <w:p>
+      <w:pPr>
+        <w:rPr>
+          <w:sz w:val="32"/>
+          <w:szCs w:val="32"/>
+        </w:rPr>
+      </w:pPr>
+    </w:p>
+    <w:p>
+      <w:pPr>
+        <w:rPr>
+          <w:sz w:val="32"/>
+          <w:szCs w:val="32"/>
+        </w:rPr>
+      </w:pPr>
+      <w:r>
+        <w:rPr>
+          <w:noProof/>
+        </w:rPr>
+        <w:lastRenderedPageBreak/>
+        <w:drawing>
+          <wp:inline distT="0" distB="0" distL="0" distR="0" wp14:anchorId="0120A992" wp14:editId="55299C7E">
+            <wp:extent cx="5760720" cy="6019165"/>
+            <wp:effectExtent l="0" t="0" r="0" b="635"/>
+            <wp:docPr id="8" name="Obraz 8"/>
+            <wp:cNvGraphicFramePr>
+              <a:graphicFrameLocks xmlns:a="http://schemas.openxmlformats.org/drawingml/2006/main" noChangeAspect="1"/>
+            </wp:cNvGraphicFramePr>
+            <a:graphic xmlns:a="http://schemas.openxmlformats.org/drawingml/2006/main">
+              <a:graphicData uri="http://schemas.openxmlformats.org/drawingml/2006/picture">
+                <pic:pic xmlns:pic="http://schemas.openxmlformats.org/drawingml/2006/picture">
+                  <pic:nvPicPr>
+                    <pic:cNvPr id="1" name=""/>
+                    <pic:cNvPicPr/>
+                  </pic:nvPicPr>
+                  <pic:blipFill>
+                    <a:blip r:embed="rId14"/>
+                    <a:stretch>
+                      <a:fillRect/>
+                    </a:stretch>
+                  </pic:blipFill>
+                  <pic:spPr>
+                    <a:xfrm>
+                      <a:off x="0" y="0"/>
+                      <a:ext cx="5760720" cy="6019165"/>
+                    </a:xfrm>
+                    <a:prstGeom prst="rect">
+                      <a:avLst/>
+                    </a:prstGeom>
+                  </pic:spPr>
+                </pic:pic>
+              </a:graphicData>
+            </a:graphic>
+          </wp:inline>
+        </w:drawing>
+      </w:r>
+    </w:p>
+    <w:p>
+      <w:pPr>
+        <w:pStyle w:val="Nagwek2"/>
+      </w:pPr>
       <w:bookmarkStart w:id="4" w:name="_Toc37941633"/>
       <w:r>
+        <w:lastRenderedPageBreak/>
         <w:t>Rozwiązanie</w:t>
       </w:r>
       <w:r>
@@ -1458,7 +3589,7 @@
 </file>
 
 <file path=word/endnotes.xml><?xml version="1.0" encoding="utf-8"?>
-<w:endnotes xmlns:wpc="http://schemas.microsoft.com/office/word/2010/wordprocessingCanvas" xmlns:cx="http://schemas.microsoft.com/office/drawing/2014/chartex" xmlns:cx1="http://schemas.microsoft.com/office/drawing/2015/9/8/chartex" xmlns:cx2="http://schemas.microsoft.com/office/drawing/2015/10/21/chartex" xmlns:cx3="http://schemas.microsoft.com/office/drawing/2016/5/9/chartex" xmlns:cx4="http://schemas.microsoft.com/office/drawing/2016/5/10/chartex" xmlns:cx5="http://schemas.microsoft.com/office/drawing/2016/5/11/chartex" xmlns:cx6="http://schemas.microsoft.com/office/drawing/2016/5/12/chartex" xmlns:cx7="http://schemas.microsoft.com/office/drawing/2016/5/13/chartex" xmlns:cx8="http://schemas.microsoft.com/office/drawing/2016/5/14/chartex" xmlns:mc="http://schemas.openxmlformats.org/markup-compatibility/2006" xmlns:aink="http://schemas.microsoft.com/office/drawing/2016/ink" xmlns:am3d="http://schemas.microsoft.com/office/drawing/2017/model3d" xmlns:o="urn:schemas-microsoft-com:office:office" xmlns:r="http://schemas.openxmlformats.org/officeDocument/2006/relationships" xmlns:m="http://schemas.openxmlformats.org/officeDocument/2006/math" xmlns:v="urn:schemas-microsoft-com:vml" xmlns:wp14="http://schemas.microsoft.com/office/word/2010/wordprocessingDrawing" xmlns:wp="http://schemas.openxmlformats.org/drawingml/2006/wordprocessingDrawing" xmlns:w10="urn:schemas-microsoft-com:office:word" xmlns:w="http://schemas.openxmlformats.org/wordprocessingml/2006/main" xmlns:w14="http://schemas.microsoft.com/office/word/2010/wordml" xmlns:w15="http://schemas.microsoft.com/office/word/2012/wordml" xmlns:w16cid="http://schemas.microsoft.com/office/word/2016/wordml/cid" xmlns:w16se="http://schemas.microsoft.com/office/word/2015/wordml/symex" xmlns:wpg="http://schemas.microsoft.com/office/word/2010/wordprocessingGroup" xmlns:wpi="http://schemas.microsoft.com/office/word/2010/wordprocessingInk" xmlns:wne="http://schemas.microsoft.com/office/word/2006/wordml" xmlns:wps="http://schemas.microsoft.com/office/word/2010/wordprocessingShape" mc:Ignorable="w14 w15 w16se w16cid wp14">
+<w:endnotes xmlns:wpc="http://schemas.microsoft.com/office/word/2010/wordprocessingCanvas" xmlns:cx="http://schemas.microsoft.com/office/drawing/2014/chartex" xmlns:cx1="http://schemas.microsoft.com/office/drawing/2015/9/8/chartex" xmlns:cx2="http://schemas.microsoft.com/office/drawing/2015/10/21/chartex" xmlns:cx3="http://schemas.microsoft.com/office/drawing/2016/5/9/chartex" xmlns:cx4="http://schemas.microsoft.com/office/drawing/2016/5/10/chartex" xmlns:cx5="http://schemas.microsoft.com/office/drawing/2016/5/11/chartex" xmlns:cx6="http://schemas.microsoft.com/office/drawing/2016/5/12/chartex" xmlns:cx7="http://schemas.microsoft.com/office/drawing/2016/5/13/chartex" xmlns:cx8="http://schemas.microsoft.com/office/drawing/2016/5/14/chartex" xmlns:mc="http://schemas.openxmlformats.org/markup-compatibility/2006" xmlns:aink="http://schemas.microsoft.com/office/drawing/2016/ink" xmlns:am3d="http://schemas.microsoft.com/office/drawing/2017/model3d" xmlns:o="urn:schemas-microsoft-com:office:office" xmlns:r="http://schemas.openxmlformats.org/officeDocument/2006/relationships" xmlns:m="http://schemas.openxmlformats.org/officeDocument/2006/math" xmlns:v="urn:schemas-microsoft-com:vml" xmlns:wp14="http://schemas.microsoft.com/office/word/2010/wordprocessingDrawing" xmlns:wp="http://schemas.openxmlformats.org/drawingml/2006/wordprocessingDrawing" xmlns:w10="urn:schemas-microsoft-com:office:word" xmlns:w="http://schemas.openxmlformats.org/wordprocessingml/2006/main" xmlns:w14="http://schemas.microsoft.com/office/word/2010/wordml" xmlns:w15="http://schemas.microsoft.com/office/word/2012/wordml" xmlns:w16cex="http://schemas.microsoft.com/office/word/2018/wordml/cex" xmlns:w16cid="http://schemas.microsoft.com/office/word/2016/wordml/cid" xmlns:w16="http://schemas.microsoft.com/office/word/2018/wordml" xmlns:w16se="http://schemas.microsoft.com/office/word/2015/wordml/symex" xmlns:wpg="http://schemas.microsoft.com/office/word/2010/wordprocessingGroup" xmlns:wpi="http://schemas.microsoft.com/office/word/2010/wordprocessingInk" xmlns:wne="http://schemas.microsoft.com/office/word/2006/wordml" xmlns:wps="http://schemas.microsoft.com/office/word/2010/wordprocessingShape" mc:Ignorable="w14 w15 w16se w16cid w16 w16cex wp14">
   <w:endnote w:type="separator" w:id="-1">
     <w:p>
       <w:pPr>
@@ -1483,7 +3614,7 @@
 </file>
 
 <file path=word/footnotes.xml><?xml version="1.0" encoding="utf-8"?>
-<w:footnotes xmlns:wpc="http://schemas.microsoft.com/office/word/2010/wordprocessingCanvas" xmlns:cx="http://schemas.microsoft.com/office/drawing/2014/chartex" xmlns:cx1="http://schemas.microsoft.com/office/drawing/2015/9/8/chartex" xmlns:cx2="http://schemas.microsoft.com/office/drawing/2015/10/21/chartex" xmlns:cx3="http://schemas.microsoft.com/office/drawing/2016/5/9/chartex" xmlns:cx4="http://schemas.microsoft.com/office/drawing/2016/5/10/chartex" xmlns:cx5="http://schemas.microsoft.com/office/drawing/2016/5/11/chartex" xmlns:cx6="http://schemas.microsoft.com/office/drawing/2016/5/12/chartex" xmlns:cx7="http://schemas.microsoft.com/office/drawing/2016/5/13/chartex" xmlns:cx8="http://schemas.microsoft.com/office/drawing/2016/5/14/chartex" xmlns:mc="http://schemas.openxmlformats.org/markup-compatibility/2006" xmlns:aink="http://schemas.microsoft.com/office/drawing/2016/ink" xmlns:am3d="http://schemas.microsoft.com/office/drawing/2017/model3d" xmlns:o="urn:schemas-microsoft-com:office:office" xmlns:r="http://schemas.openxmlformats.org/officeDocument/2006/relationships" xmlns:m="http://schemas.openxmlformats.org/officeDocument/2006/math" xmlns:v="urn:schemas-microsoft-com:vml" xmlns:wp14="http://schemas.microsoft.com/office/word/2010/wordprocessingDrawing" xmlns:wp="http://schemas.openxmlformats.org/drawingml/2006/wordprocessingDrawing" xmlns:w10="urn:schemas-microsoft-com:office:word" xmlns:w="http://schemas.openxmlformats.org/wordprocessingml/2006/main" xmlns:w14="http://schemas.microsoft.com/office/word/2010/wordml" xmlns:w15="http://schemas.microsoft.com/office/word/2012/wordml" xmlns:w16cid="http://schemas.microsoft.com/office/word/2016/wordml/cid" xmlns:w16se="http://schemas.microsoft.com/office/word/2015/wordml/symex" xmlns:wpg="http://schemas.microsoft.com/office/word/2010/wordprocessingGroup" xmlns:wpi="http://schemas.microsoft.com/office/word/2010/wordprocessingInk" xmlns:wne="http://schemas.microsoft.com/office/word/2006/wordml" xmlns:wps="http://schemas.microsoft.com/office/word/2010/wordprocessingShape" mc:Ignorable="w14 w15 w16se w16cid wp14">
+<w:footnotes xmlns:wpc="http://schemas.microsoft.com/office/word/2010/wordprocessingCanvas" xmlns:cx="http://schemas.microsoft.com/office/drawing/2014/chartex" xmlns:cx1="http://schemas.microsoft.com/office/drawing/2015/9/8/chartex" xmlns:cx2="http://schemas.microsoft.com/office/drawing/2015/10/21/chartex" xmlns:cx3="http://schemas.microsoft.com/office/drawing/2016/5/9/chartex" xmlns:cx4="http://schemas.microsoft.com/office/drawing/2016/5/10/chartex" xmlns:cx5="http://schemas.microsoft.com/office/drawing/2016/5/11/chartex" xmlns:cx6="http://schemas.microsoft.com/office/drawing/2016/5/12/chartex" xmlns:cx7="http://schemas.microsoft.com/office/drawing/2016/5/13/chartex" xmlns:cx8="http://schemas.microsoft.com/office/drawing/2016/5/14/chartex" xmlns:mc="http://schemas.openxmlformats.org/markup-compatibility/2006" xmlns:aink="http://schemas.microsoft.com/office/drawing/2016/ink" xmlns:am3d="http://schemas.microsoft.com/office/drawing/2017/model3d" xmlns:o="urn:schemas-microsoft-com:office:office" xmlns:r="http://schemas.openxmlformats.org/officeDocument/2006/relationships" xmlns:m="http://schemas.openxmlformats.org/officeDocument/2006/math" xmlns:v="urn:schemas-microsoft-com:vml" xmlns:wp14="http://schemas.microsoft.com/office/word/2010/wordprocessingDrawing" xmlns:wp="http://schemas.openxmlformats.org/drawingml/2006/wordprocessingDrawing" xmlns:w10="urn:schemas-microsoft-com:office:word" xmlns:w="http://schemas.openxmlformats.org/wordprocessingml/2006/main" xmlns:w14="http://schemas.microsoft.com/office/word/2010/wordml" xmlns:w15="http://schemas.microsoft.com/office/word/2012/wordml" xmlns:w16cex="http://schemas.microsoft.com/office/word/2018/wordml/cex" xmlns:w16cid="http://schemas.microsoft.com/office/word/2016/wordml/cid" xmlns:w16="http://schemas.microsoft.com/office/word/2018/wordml" xmlns:w16se="http://schemas.microsoft.com/office/word/2015/wordml/symex" xmlns:wpg="http://schemas.microsoft.com/office/word/2010/wordprocessingGroup" xmlns:wpi="http://schemas.microsoft.com/office/word/2010/wordprocessingInk" xmlns:wne="http://schemas.microsoft.com/office/word/2006/wordml" xmlns:wps="http://schemas.microsoft.com/office/word/2010/wordprocessingShape" mc:Ignorable="w14 w15 w16se w16cid w16 w16cex wp14">
   <w:footnote w:type="separator" w:id="-1">
     <w:p>
       <w:pPr>
@@ -1508,7 +3639,7 @@
 </file>
 
 <file path=word/numbering.xml><?xml version="1.0" encoding="utf-8"?>
-<w:numbering xmlns:wpc="http://schemas.microsoft.com/office/word/2010/wordprocessingCanvas" xmlns:cx="http://schemas.microsoft.com/office/drawing/2014/chartex" xmlns:cx1="http://schemas.microsoft.com/office/drawing/2015/9/8/chartex" xmlns:cx2="http://schemas.microsoft.com/office/drawing/2015/10/21/chartex" xmlns:cx3="http://schemas.microsoft.com/office/drawing/2016/5/9/chartex" xmlns:cx4="http://schemas.microsoft.com/office/drawing/2016/5/10/chartex" xmlns:cx5="http://schemas.microsoft.com/office/drawing/2016/5/11/chartex" xmlns:cx6="http://schemas.microsoft.com/office/drawing/2016/5/12/chartex" xmlns:cx7="http://schemas.microsoft.com/office/drawing/2016/5/13/chartex" xmlns:cx8="http://schemas.microsoft.com/office/drawing/2016/5/14/chartex" xmlns:mc="http://schemas.openxmlformats.org/markup-compatibility/2006" xmlns:aink="http://schemas.microsoft.com/office/drawing/2016/ink" xmlns:am3d="http://schemas.microsoft.com/office/drawing/2017/model3d" xmlns:o="urn:schemas-microsoft-com:office:office" xmlns:r="http://schemas.openxmlformats.org/officeDocument/2006/relationships" xmlns:m="http://schemas.openxmlformats.org/officeDocument/2006/math" xmlns:v="urn:schemas-microsoft-com:vml" xmlns:wp14="http://schemas.microsoft.com/office/word/2010/wordprocessingDrawing" xmlns:wp="http://schemas.openxmlformats.org/drawingml/2006/wordprocessingDrawing" xmlns:w10="urn:schemas-microsoft-com:office:word" xmlns:w="http://schemas.openxmlformats.org/wordprocessingml/2006/main" xmlns:w14="http://schemas.microsoft.com/office/word/2010/wordml" xmlns:w15="http://schemas.microsoft.com/office/word/2012/wordml" xmlns:w16cid="http://schemas.microsoft.com/office/word/2016/wordml/cid" xmlns:w16se="http://schemas.microsoft.com/office/word/2015/wordml/symex" xmlns:wpg="http://schemas.microsoft.com/office/word/2010/wordprocessingGroup" xmlns:wpi="http://schemas.microsoft.com/office/word/2010/wordprocessingInk" xmlns:wne="http://schemas.microsoft.com/office/word/2006/wordml" xmlns:wps="http://schemas.microsoft.com/office/word/2010/wordprocessingShape" mc:Ignorable="w14 w15 w16se w16cid wp14">
+<w:numbering xmlns:wpc="http://schemas.microsoft.com/office/word/2010/wordprocessingCanvas" xmlns:cx="http://schemas.microsoft.com/office/drawing/2014/chartex" xmlns:cx1="http://schemas.microsoft.com/office/drawing/2015/9/8/chartex" xmlns:cx2="http://schemas.microsoft.com/office/drawing/2015/10/21/chartex" xmlns:cx3="http://schemas.microsoft.com/office/drawing/2016/5/9/chartex" xmlns:cx4="http://schemas.microsoft.com/office/drawing/2016/5/10/chartex" xmlns:cx5="http://schemas.microsoft.com/office/drawing/2016/5/11/chartex" xmlns:cx6="http://schemas.microsoft.com/office/drawing/2016/5/12/chartex" xmlns:cx7="http://schemas.microsoft.com/office/drawing/2016/5/13/chartex" xmlns:cx8="http://schemas.microsoft.com/office/drawing/2016/5/14/chartex" xmlns:mc="http://schemas.openxmlformats.org/markup-compatibility/2006" xmlns:aink="http://schemas.microsoft.com/office/drawing/2016/ink" xmlns:am3d="http://schemas.microsoft.com/office/drawing/2017/model3d" xmlns:o="urn:schemas-microsoft-com:office:office" xmlns:r="http://schemas.openxmlformats.org/officeDocument/2006/relationships" xmlns:m="http://schemas.openxmlformats.org/officeDocument/2006/math" xmlns:v="urn:schemas-microsoft-com:vml" xmlns:wp14="http://schemas.microsoft.com/office/word/2010/wordprocessingDrawing" xmlns:wp="http://schemas.openxmlformats.org/drawingml/2006/wordprocessingDrawing" xmlns:w10="urn:schemas-microsoft-com:office:word" xmlns:w="http://schemas.openxmlformats.org/wordprocessingml/2006/main" xmlns:w14="http://schemas.microsoft.com/office/word/2010/wordml" xmlns:w15="http://schemas.microsoft.com/office/word/2012/wordml" xmlns:w16cex="http://schemas.microsoft.com/office/word/2018/wordml/cex" xmlns:w16cid="http://schemas.microsoft.com/office/word/2016/wordml/cid" xmlns:w16="http://schemas.microsoft.com/office/word/2018/wordml" xmlns:w16se="http://schemas.microsoft.com/office/word/2015/wordml/symex" xmlns:wpg="http://schemas.microsoft.com/office/word/2010/wordprocessingGroup" xmlns:wpi="http://schemas.microsoft.com/office/word/2010/wordprocessingInk" xmlns:wne="http://schemas.microsoft.com/office/word/2006/wordml" xmlns:wps="http://schemas.microsoft.com/office/word/2010/wordprocessingShape" mc:Ignorable="w14 w15 w16se w16cid w16 w16cex wp14">
   <w:abstractNum w:abstractNumId="0" w15:restartNumberingAfterBreak="0">
     <w:nsid w:val="89863AC4"/>
     <w:multiLevelType w:val="hybridMultilevel"/>
@@ -1765,6 +3896,57 @@
     </w:lvl>
   </w:abstractNum>
   <w:abstractNum w:abstractNumId="5" w15:restartNumberingAfterBreak="0">
+    <w:nsid w:val="C09C9D5D"/>
+    <w:multiLevelType w:val="hybridMultilevel"/>
+    <w:tmpl w:val="DB67C914"/>
+    <w:lvl w:ilvl="0" w:tplc="FFFFFFFF">
+      <w:start w:val="1"/>
+      <w:numFmt w:val="lowerRoman"/>
+      <w:lvlText w:val="%1"/>
+      <w:lvlJc w:val="left"/>
+    </w:lvl>
+    <w:lvl w:ilvl="1" w:tplc="FFFFFFFF">
+      <w:numFmt w:val="decimal"/>
+      <w:lvlText w:val=""/>
+      <w:lvlJc w:val="left"/>
+    </w:lvl>
+    <w:lvl w:ilvl="2" w:tplc="FFFFFFFF">
+      <w:numFmt w:val="decimal"/>
+      <w:lvlText w:val=""/>
+      <w:lvlJc w:val="left"/>
+    </w:lvl>
+    <w:lvl w:ilvl="3" w:tplc="FFFFFFFF">
+      <w:numFmt w:val="decimal"/>
+      <w:lvlText w:val=""/>
+      <w:lvlJc w:val="left"/>
+    </w:lvl>
+    <w:lvl w:ilvl="4" w:tplc="FFFFFFFF">
+      <w:numFmt w:val="decimal"/>
+      <w:lvlText w:val=""/>
+      <w:lvlJc w:val="left"/>
+    </w:lvl>
+    <w:lvl w:ilvl="5" w:tplc="FFFFFFFF">
+      <w:numFmt w:val="decimal"/>
+      <w:lvlText w:val=""/>
+      <w:lvlJc w:val="left"/>
+    </w:lvl>
+    <w:lvl w:ilvl="6" w:tplc="FFFFFFFF">
+      <w:numFmt w:val="decimal"/>
+      <w:lvlText w:val=""/>
+      <w:lvlJc w:val="left"/>
+    </w:lvl>
+    <w:lvl w:ilvl="7" w:tplc="FFFFFFFF">
+      <w:numFmt w:val="decimal"/>
+      <w:lvlText w:val=""/>
+      <w:lvlJc w:val="left"/>
+    </w:lvl>
+    <w:lvl w:ilvl="8" w:tplc="FFFFFFFF">
+      <w:numFmt w:val="decimal"/>
+      <w:lvlText w:val=""/>
+      <w:lvlJc w:val="left"/>
+    </w:lvl>
+  </w:abstractNum>
+  <w:abstractNum w:abstractNumId="6" w15:restartNumberingAfterBreak="0">
     <w:nsid w:val="D1B27A38"/>
     <w:multiLevelType w:val="hybridMultilevel"/>
     <w:tmpl w:val="F1901CB0"/>
@@ -1815,7 +3997,7 @@
       <w:lvlJc w:val="left"/>
     </w:lvl>
   </w:abstractNum>
-  <w:abstractNum w:abstractNumId="6" w15:restartNumberingAfterBreak="0">
+  <w:abstractNum w:abstractNumId="7" w15:restartNumberingAfterBreak="0">
     <w:nsid w:val="EA1A9657"/>
     <w:multiLevelType w:val="hybridMultilevel"/>
     <w:tmpl w:val="6BF8D154"/>
@@ -1866,7 +4048,7 @@
       <w:lvlJc w:val="left"/>
     </w:lvl>
   </w:abstractNum>
-  <w:abstractNum w:abstractNumId="7" w15:restartNumberingAfterBreak="0">
+  <w:abstractNum w:abstractNumId="8" w15:restartNumberingAfterBreak="0">
     <w:nsid w:val="F3554D6F"/>
     <w:multiLevelType w:val="hybridMultilevel"/>
     <w:tmpl w:val="BE82DFAE"/>
@@ -1917,7 +4099,7 @@
       <w:lvlJc w:val="left"/>
     </w:lvl>
   </w:abstractNum>
-  <w:abstractNum w:abstractNumId="8" w15:restartNumberingAfterBreak="0">
+  <w:abstractNum w:abstractNumId="9" w15:restartNumberingAfterBreak="0">
     <w:nsid w:val="015D6BE4"/>
     <w:multiLevelType w:val="hybridMultilevel"/>
     <w:tmpl w:val="18EEE6D4"/>
@@ -2030,7 +4212,7 @@
       </w:rPr>
     </w:lvl>
   </w:abstractNum>
-  <w:abstractNum w:abstractNumId="9" w15:restartNumberingAfterBreak="0">
+  <w:abstractNum w:abstractNumId="10" w15:restartNumberingAfterBreak="0">
     <w:nsid w:val="067684C7"/>
     <w:multiLevelType w:val="hybridMultilevel"/>
     <w:tmpl w:val="338E60F6"/>
@@ -2081,7 +4263,7 @@
       <w:lvlJc w:val="left"/>
     </w:lvl>
   </w:abstractNum>
-  <w:abstractNum w:abstractNumId="10" w15:restartNumberingAfterBreak="0">
+  <w:abstractNum w:abstractNumId="11" w15:restartNumberingAfterBreak="0">
     <w:nsid w:val="255CE519"/>
     <w:multiLevelType w:val="hybridMultilevel"/>
     <w:tmpl w:val="3C847E2D"/>
@@ -2132,7 +4314,7 @@
       <w:lvlJc w:val="left"/>
     </w:lvl>
   </w:abstractNum>
-  <w:abstractNum w:abstractNumId="11" w15:restartNumberingAfterBreak="0">
+  <w:abstractNum w:abstractNumId="12" w15:restartNumberingAfterBreak="0">
     <w:nsid w:val="2DDC1C99"/>
     <w:multiLevelType w:val="hybridMultilevel"/>
     <w:tmpl w:val="B69C1922"/>
@@ -2245,7 +4427,120 @@
       </w:rPr>
     </w:lvl>
   </w:abstractNum>
-  <w:abstractNum w:abstractNumId="12" w15:restartNumberingAfterBreak="0">
+  <w:abstractNum w:abstractNumId="13" w15:restartNumberingAfterBreak="0">
+    <w:nsid w:val="2FA22318"/>
+    <w:multiLevelType w:val="hybridMultilevel"/>
+    <w:tmpl w:val="1FE640DC"/>
+    <w:lvl w:ilvl="0" w:tplc="04150001">
+      <w:start w:val="1"/>
+      <w:numFmt w:val="bullet"/>
+      <w:lvlText w:val=""/>
+      <w:lvlJc w:val="left"/>
+      <w:pPr>
+        <w:ind w:left="720" w:hanging="360"/>
+      </w:pPr>
+      <w:rPr>
+        <w:rFonts w:ascii="Symbol" w:hAnsi="Symbol" w:cs="Symbol" w:hint="default"/>
+      </w:rPr>
+    </w:lvl>
+    <w:lvl w:ilvl="1" w:tplc="04150003" w:tentative="1">
+      <w:start w:val="1"/>
+      <w:numFmt w:val="bullet"/>
+      <w:lvlText w:val="o"/>
+      <w:lvlJc w:val="left"/>
+      <w:pPr>
+        <w:ind w:left="1440" w:hanging="360"/>
+      </w:pPr>
+      <w:rPr>
+        <w:rFonts w:ascii="Courier New" w:hAnsi="Courier New" w:cs="Courier New" w:hint="default"/>
+      </w:rPr>
+    </w:lvl>
+    <w:lvl w:ilvl="2" w:tplc="04150005" w:tentative="1">
+      <w:start w:val="1"/>
+      <w:numFmt w:val="bullet"/>
+      <w:lvlText w:val=""/>
+      <w:lvlJc w:val="left"/>
+      <w:pPr>
+        <w:ind w:left="2160" w:hanging="360"/>
+      </w:pPr>
+      <w:rPr>
+        <w:rFonts w:ascii="Wingdings" w:hAnsi="Wingdings" w:cs="Wingdings" w:hint="default"/>
+      </w:rPr>
+    </w:lvl>
+    <w:lvl w:ilvl="3" w:tplc="04150001" w:tentative="1">
+      <w:start w:val="1"/>
+      <w:numFmt w:val="bullet"/>
+      <w:lvlText w:val=""/>
+      <w:lvlJc w:val="left"/>
+      <w:pPr>
+        <w:ind w:left="2880" w:hanging="360"/>
+      </w:pPr>
+      <w:rPr>
+        <w:rFonts w:ascii="Symbol" w:hAnsi="Symbol" w:cs="Symbol" w:hint="default"/>
+      </w:rPr>
+    </w:lvl>
+    <w:lvl w:ilvl="4" w:tplc="04150003" w:tentative="1">
+      <w:start w:val="1"/>
+      <w:numFmt w:val="bullet"/>
+      <w:lvlText w:val="o"/>
+      <w:lvlJc w:val="left"/>
+      <w:pPr>
+        <w:ind w:left="3600" w:hanging="360"/>
+      </w:pPr>
+      <w:rPr>
+        <w:rFonts w:ascii="Courier New" w:hAnsi="Courier New" w:cs="Courier New" w:hint="default"/>
+      </w:rPr>
+    </w:lvl>
+    <w:lvl w:ilvl="5" w:tplc="04150005" w:tentative="1">
+      <w:start w:val="1"/>
+      <w:numFmt w:val="bullet"/>
+      <w:lvlText w:val=""/>
+      <w:lvlJc w:val="left"/>
+      <w:pPr>
+        <w:ind w:left="4320" w:hanging="360"/>
+      </w:pPr>
+      <w:rPr>
+        <w:rFonts w:ascii="Wingdings" w:hAnsi="Wingdings" w:cs="Wingdings" w:hint="default"/>
+      </w:rPr>
+    </w:lvl>
+    <w:lvl w:ilvl="6" w:tplc="04150001" w:tentative="1">
+      <w:start w:val="1"/>
+      <w:numFmt w:val="bullet"/>
+      <w:lvlText w:val=""/>
+      <w:lvlJc w:val="left"/>
+      <w:pPr>
+        <w:ind w:left="5040" w:hanging="360"/>
+      </w:pPr>
+      <w:rPr>
+        <w:rFonts w:ascii="Symbol" w:hAnsi="Symbol" w:cs="Symbol" w:hint="default"/>
+      </w:rPr>
+    </w:lvl>
+    <w:lvl w:ilvl="7" w:tplc="04150003" w:tentative="1">
+      <w:start w:val="1"/>
+      <w:numFmt w:val="bullet"/>
+      <w:lvlText w:val="o"/>
+      <w:lvlJc w:val="left"/>
+      <w:pPr>
+        <w:ind w:left="5760" w:hanging="360"/>
+      </w:pPr>
+      <w:rPr>
+        <w:rFonts w:ascii="Courier New" w:hAnsi="Courier New" w:cs="Courier New" w:hint="default"/>
+      </w:rPr>
+    </w:lvl>
+    <w:lvl w:ilvl="8" w:tplc="04150005" w:tentative="1">
+      <w:start w:val="1"/>
+      <w:numFmt w:val="bullet"/>
+      <w:lvlText w:val=""/>
+      <w:lvlJc w:val="left"/>
+      <w:pPr>
+        <w:ind w:left="6480" w:hanging="360"/>
+      </w:pPr>
+      <w:rPr>
+        <w:rFonts w:ascii="Wingdings" w:hAnsi="Wingdings" w:cs="Wingdings" w:hint="default"/>
+      </w:rPr>
+    </w:lvl>
+  </w:abstractNum>
+  <w:abstractNum w:abstractNumId="14" w15:restartNumberingAfterBreak="0">
     <w:nsid w:val="368D0344"/>
     <w:multiLevelType w:val="hybridMultilevel"/>
     <w:tmpl w:val="E24C4330"/>
@@ -2331,7 +4626,148 @@
       </w:pPr>
     </w:lvl>
   </w:abstractNum>
-  <w:abstractNum w:abstractNumId="13" w15:restartNumberingAfterBreak="0">
+  <w:abstractNum w:abstractNumId="15" w15:restartNumberingAfterBreak="0">
+    <w:nsid w:val="37577138"/>
+    <w:multiLevelType w:val="hybridMultilevel"/>
+    <w:tmpl w:val="54516F1D"/>
+    <w:lvl w:ilvl="0" w:tplc="FFFFFFFF">
+      <w:start w:val="1"/>
+      <w:numFmt w:val="lowerRoman"/>
+      <w:lvlText w:val="%1"/>
+      <w:lvlJc w:val="left"/>
+    </w:lvl>
+    <w:lvl w:ilvl="1" w:tplc="FFFFFFFF">
+      <w:numFmt w:val="decimal"/>
+      <w:lvlText w:val=""/>
+      <w:lvlJc w:val="left"/>
+    </w:lvl>
+    <w:lvl w:ilvl="2" w:tplc="FFFFFFFF">
+      <w:numFmt w:val="decimal"/>
+      <w:lvlText w:val=""/>
+      <w:lvlJc w:val="left"/>
+    </w:lvl>
+    <w:lvl w:ilvl="3" w:tplc="FFFFFFFF">
+      <w:numFmt w:val="decimal"/>
+      <w:lvlText w:val=""/>
+      <w:lvlJc w:val="left"/>
+    </w:lvl>
+    <w:lvl w:ilvl="4" w:tplc="FFFFFFFF">
+      <w:numFmt w:val="decimal"/>
+      <w:lvlText w:val=""/>
+      <w:lvlJc w:val="left"/>
+    </w:lvl>
+    <w:lvl w:ilvl="5" w:tplc="FFFFFFFF">
+      <w:numFmt w:val="decimal"/>
+      <w:lvlText w:val=""/>
+      <w:lvlJc w:val="left"/>
+    </w:lvl>
+    <w:lvl w:ilvl="6" w:tplc="FFFFFFFF">
+      <w:numFmt w:val="decimal"/>
+      <w:lvlText w:val=""/>
+      <w:lvlJc w:val="left"/>
+    </w:lvl>
+    <w:lvl w:ilvl="7" w:tplc="FFFFFFFF">
+      <w:numFmt w:val="decimal"/>
+      <w:lvlText w:val=""/>
+      <w:lvlJc w:val="left"/>
+    </w:lvl>
+    <w:lvl w:ilvl="8" w:tplc="FFFFFFFF">
+      <w:numFmt w:val="decimal"/>
+      <w:lvlText w:val=""/>
+      <w:lvlJc w:val="left"/>
+    </w:lvl>
+  </w:abstractNum>
+  <w:abstractNum w:abstractNumId="16" w15:restartNumberingAfterBreak="0">
+    <w:nsid w:val="393269EC"/>
+    <w:multiLevelType w:val="hybridMultilevel"/>
+    <w:tmpl w:val="65F833B6"/>
+    <w:lvl w:ilvl="0" w:tplc="3BE67424">
+      <w:start w:val="1"/>
+      <w:numFmt w:val="decimal"/>
+      <w:lvlText w:val="%1."/>
+      <w:lvlJc w:val="left"/>
+      <w:pPr>
+        <w:ind w:left="720" w:hanging="360"/>
+      </w:pPr>
+      <w:rPr>
+        <w:sz w:val="32"/>
+        <w:szCs w:val="32"/>
+      </w:rPr>
+    </w:lvl>
+    <w:lvl w:ilvl="1" w:tplc="04150019" w:tentative="1">
+      <w:start w:val="1"/>
+      <w:numFmt w:val="lowerLetter"/>
+      <w:lvlText w:val="%2."/>
+      <w:lvlJc w:val="left"/>
+      <w:pPr>
+        <w:ind w:left="1440" w:hanging="360"/>
+      </w:pPr>
+    </w:lvl>
+    <w:lvl w:ilvl="2" w:tplc="0415001B" w:tentative="1">
+      <w:start w:val="1"/>
+      <w:numFmt w:val="lowerRoman"/>
+      <w:lvlText w:val="%3."/>
+      <w:lvlJc w:val="right"/>
+      <w:pPr>
+        <w:ind w:left="2160" w:hanging="180"/>
+      </w:pPr>
+    </w:lvl>
+    <w:lvl w:ilvl="3" w:tplc="0415000F" w:tentative="1">
+      <w:start w:val="1"/>
+      <w:numFmt w:val="decimal"/>
+      <w:lvlText w:val="%4."/>
+      <w:lvlJc w:val="left"/>
+      <w:pPr>
+        <w:ind w:left="2880" w:hanging="360"/>
+      </w:pPr>
+    </w:lvl>
+    <w:lvl w:ilvl="4" w:tplc="04150019" w:tentative="1">
+      <w:start w:val="1"/>
+      <w:numFmt w:val="lowerLetter"/>
+      <w:lvlText w:val="%5."/>
+      <w:lvlJc w:val="left"/>
+      <w:pPr>
+        <w:ind w:left="3600" w:hanging="360"/>
+      </w:pPr>
+    </w:lvl>
+    <w:lvl w:ilvl="5" w:tplc="0415001B" w:tentative="1">
+      <w:start w:val="1"/>
+      <w:numFmt w:val="lowerRoman"/>
+      <w:lvlText w:val="%6."/>
+      <w:lvlJc w:val="right"/>
+      <w:pPr>
+        <w:ind w:left="4320" w:hanging="180"/>
+      </w:pPr>
+    </w:lvl>
+    <w:lvl w:ilvl="6" w:tplc="0415000F" w:tentative="1">
+      <w:start w:val="1"/>
+      <w:numFmt w:val="decimal"/>
+      <w:lvlText w:val="%7."/>
+      <w:lvlJc w:val="left"/>
+      <w:pPr>
+        <w:ind w:left="5040" w:hanging="360"/>
+      </w:pPr>
+    </w:lvl>
+    <w:lvl w:ilvl="7" w:tplc="04150019" w:tentative="1">
+      <w:start w:val="1"/>
+      <w:numFmt w:val="lowerLetter"/>
+      <w:lvlText w:val="%8."/>
+      <w:lvlJc w:val="left"/>
+      <w:pPr>
+        <w:ind w:left="5760" w:hanging="360"/>
+      </w:pPr>
+    </w:lvl>
+    <w:lvl w:ilvl="8" w:tplc="0415001B" w:tentative="1">
+      <w:start w:val="1"/>
+      <w:numFmt w:val="lowerRoman"/>
+      <w:lvlText w:val="%9."/>
+      <w:lvlJc w:val="right"/>
+      <w:pPr>
+        <w:ind w:left="6480" w:hanging="180"/>
+      </w:pPr>
+    </w:lvl>
+  </w:abstractNum>
+  <w:abstractNum w:abstractNumId="17" w15:restartNumberingAfterBreak="0">
     <w:nsid w:val="39355FB6"/>
     <w:multiLevelType w:val="hybridMultilevel"/>
     <w:tmpl w:val="0B94A25A"/>
@@ -2444,7 +4880,58 @@
       </w:rPr>
     </w:lvl>
   </w:abstractNum>
-  <w:abstractNum w:abstractNumId="14" w15:restartNumberingAfterBreak="0">
+  <w:abstractNum w:abstractNumId="18" w15:restartNumberingAfterBreak="0">
+    <w:nsid w:val="3A3C6607"/>
+    <w:multiLevelType w:val="hybridMultilevel"/>
+    <w:tmpl w:val="11F74F50"/>
+    <w:lvl w:ilvl="0" w:tplc="FFFFFFFF">
+      <w:start w:val="1"/>
+      <w:numFmt w:val="lowerRoman"/>
+      <w:lvlText w:val="%1"/>
+      <w:lvlJc w:val="left"/>
+    </w:lvl>
+    <w:lvl w:ilvl="1" w:tplc="FFFFFFFF">
+      <w:numFmt w:val="decimal"/>
+      <w:lvlText w:val=""/>
+      <w:lvlJc w:val="left"/>
+    </w:lvl>
+    <w:lvl w:ilvl="2" w:tplc="FFFFFFFF">
+      <w:numFmt w:val="decimal"/>
+      <w:lvlText w:val=""/>
+      <w:lvlJc w:val="left"/>
+    </w:lvl>
+    <w:lvl w:ilvl="3" w:tplc="FFFFFFFF">
+      <w:numFmt w:val="decimal"/>
+      <w:lvlText w:val=""/>
+      <w:lvlJc w:val="left"/>
+    </w:lvl>
+    <w:lvl w:ilvl="4" w:tplc="FFFFFFFF">
+      <w:numFmt w:val="decimal"/>
+      <w:lvlText w:val=""/>
+      <w:lvlJc w:val="left"/>
+    </w:lvl>
+    <w:lvl w:ilvl="5" w:tplc="FFFFFFFF">
+      <w:numFmt w:val="decimal"/>
+      <w:lvlText w:val=""/>
+      <w:lvlJc w:val="left"/>
+    </w:lvl>
+    <w:lvl w:ilvl="6" w:tplc="FFFFFFFF">
+      <w:numFmt w:val="decimal"/>
+      <w:lvlText w:val=""/>
+      <w:lvlJc w:val="left"/>
+    </w:lvl>
+    <w:lvl w:ilvl="7" w:tplc="FFFFFFFF">
+      <w:numFmt w:val="decimal"/>
+      <w:lvlText w:val=""/>
+      <w:lvlJc w:val="left"/>
+    </w:lvl>
+    <w:lvl w:ilvl="8" w:tplc="FFFFFFFF">
+      <w:numFmt w:val="decimal"/>
+      <w:lvlText w:val=""/>
+      <w:lvlJc w:val="left"/>
+    </w:lvl>
+  </w:abstractNum>
+  <w:abstractNum w:abstractNumId="19" w15:restartNumberingAfterBreak="0">
     <w:nsid w:val="3BB849D3"/>
     <w:multiLevelType w:val="hybridMultilevel"/>
     <w:tmpl w:val="D56AEB84"/>
@@ -2557,7 +5044,7 @@
       </w:rPr>
     </w:lvl>
   </w:abstractNum>
-  <w:abstractNum w:abstractNumId="15" w15:restartNumberingAfterBreak="0">
+  <w:abstractNum w:abstractNumId="20" w15:restartNumberingAfterBreak="0">
     <w:nsid w:val="3D702521"/>
     <w:multiLevelType w:val="hybridMultilevel"/>
     <w:tmpl w:val="52EA57A8"/>
@@ -2670,7 +5157,7 @@
       </w:rPr>
     </w:lvl>
   </w:abstractNum>
-  <w:abstractNum w:abstractNumId="16" w15:restartNumberingAfterBreak="0">
+  <w:abstractNum w:abstractNumId="21" w15:restartNumberingAfterBreak="0">
     <w:nsid w:val="3EE03F5C"/>
     <w:multiLevelType w:val="hybridMultilevel"/>
     <w:tmpl w:val="C0F47F8F"/>
@@ -2721,7 +5208,7 @@
       <w:lvlJc w:val="left"/>
     </w:lvl>
   </w:abstractNum>
-  <w:abstractNum w:abstractNumId="17" w15:restartNumberingAfterBreak="0">
+  <w:abstractNum w:abstractNumId="22" w15:restartNumberingAfterBreak="0">
     <w:nsid w:val="50B1DE23"/>
     <w:multiLevelType w:val="hybridMultilevel"/>
     <w:tmpl w:val="230E8952"/>
@@ -2772,7 +5259,7 @@
       <w:lvlJc w:val="left"/>
     </w:lvl>
   </w:abstractNum>
-  <w:abstractNum w:abstractNumId="18" w15:restartNumberingAfterBreak="0">
+  <w:abstractNum w:abstractNumId="23" w15:restartNumberingAfterBreak="0">
     <w:nsid w:val="538607A7"/>
     <w:multiLevelType w:val="hybridMultilevel"/>
     <w:tmpl w:val="00A28C40"/>
@@ -2885,7 +5372,7 @@
       </w:rPr>
     </w:lvl>
   </w:abstractNum>
-  <w:abstractNum w:abstractNumId="19" w15:restartNumberingAfterBreak="0">
+  <w:abstractNum w:abstractNumId="24" w15:restartNumberingAfterBreak="0">
     <w:nsid w:val="5738B9D3"/>
     <w:multiLevelType w:val="hybridMultilevel"/>
     <w:tmpl w:val="469B5AA3"/>
@@ -2936,7 +5423,7 @@
       <w:lvlJc w:val="left"/>
     </w:lvl>
   </w:abstractNum>
-  <w:abstractNum w:abstractNumId="20" w15:restartNumberingAfterBreak="0">
+  <w:abstractNum w:abstractNumId="25" w15:restartNumberingAfterBreak="0">
     <w:nsid w:val="61D6182E"/>
     <w:multiLevelType w:val="hybridMultilevel"/>
     <w:tmpl w:val="9F64445C"/>
@@ -3051,7 +5538,7 @@
       </w:rPr>
     </w:lvl>
   </w:abstractNum>
-  <w:abstractNum w:abstractNumId="21" w15:restartNumberingAfterBreak="0">
+  <w:abstractNum w:abstractNumId="26" w15:restartNumberingAfterBreak="0">
     <w:nsid w:val="63D642E7"/>
     <w:multiLevelType w:val="hybridMultilevel"/>
     <w:tmpl w:val="3A367A52"/>
@@ -3164,7 +5651,58 @@
       </w:rPr>
     </w:lvl>
   </w:abstractNum>
-  <w:abstractNum w:abstractNumId="22" w15:restartNumberingAfterBreak="0">
+  <w:abstractNum w:abstractNumId="27" w15:restartNumberingAfterBreak="0">
+    <w:nsid w:val="6A9485DD"/>
+    <w:multiLevelType w:val="hybridMultilevel"/>
+    <w:tmpl w:val="5B0580A8"/>
+    <w:lvl w:ilvl="0" w:tplc="FFFFFFFF">
+      <w:start w:val="1"/>
+      <w:numFmt w:val="lowerRoman"/>
+      <w:lvlText w:val="%1"/>
+      <w:lvlJc w:val="left"/>
+    </w:lvl>
+    <w:lvl w:ilvl="1" w:tplc="FFFFFFFF">
+      <w:numFmt w:val="decimal"/>
+      <w:lvlText w:val=""/>
+      <w:lvlJc w:val="left"/>
+    </w:lvl>
+    <w:lvl w:ilvl="2" w:tplc="FFFFFFFF">
+      <w:numFmt w:val="decimal"/>
+      <w:lvlText w:val=""/>
+      <w:lvlJc w:val="left"/>
+    </w:lvl>
+    <w:lvl w:ilvl="3" w:tplc="FFFFFFFF">
+      <w:numFmt w:val="decimal"/>
+      <w:lvlText w:val=""/>
+      <w:lvlJc w:val="left"/>
+    </w:lvl>
+    <w:lvl w:ilvl="4" w:tplc="FFFFFFFF">
+      <w:numFmt w:val="decimal"/>
+      <w:lvlText w:val=""/>
+      <w:lvlJc w:val="left"/>
+    </w:lvl>
+    <w:lvl w:ilvl="5" w:tplc="FFFFFFFF">
+      <w:numFmt w:val="decimal"/>
+      <w:lvlText w:val=""/>
+      <w:lvlJc w:val="left"/>
+    </w:lvl>
+    <w:lvl w:ilvl="6" w:tplc="FFFFFFFF">
+      <w:numFmt w:val="decimal"/>
+      <w:lvlText w:val=""/>
+      <w:lvlJc w:val="left"/>
+    </w:lvl>
+    <w:lvl w:ilvl="7" w:tplc="FFFFFFFF">
+      <w:numFmt w:val="decimal"/>
+      <w:lvlText w:val=""/>
+      <w:lvlJc w:val="left"/>
+    </w:lvl>
+    <w:lvl w:ilvl="8" w:tplc="FFFFFFFF">
+      <w:numFmt w:val="decimal"/>
+      <w:lvlText w:val=""/>
+      <w:lvlJc w:val="left"/>
+    </w:lvl>
+  </w:abstractNum>
+  <w:abstractNum w:abstractNumId="28" w15:restartNumberingAfterBreak="0">
     <w:nsid w:val="705DB600"/>
     <w:multiLevelType w:val="hybridMultilevel"/>
     <w:tmpl w:val="8A412189"/>
@@ -3215,7 +5753,7 @@
       <w:lvlJc w:val="left"/>
     </w:lvl>
   </w:abstractNum>
-  <w:abstractNum w:abstractNumId="23" w15:restartNumberingAfterBreak="0">
+  <w:abstractNum w:abstractNumId="29" w15:restartNumberingAfterBreak="0">
     <w:nsid w:val="75047562"/>
     <w:multiLevelType w:val="hybridMultilevel"/>
     <w:tmpl w:val="F6E08FE2"/>
@@ -3301,7 +5839,58 @@
       </w:pPr>
     </w:lvl>
   </w:abstractNum>
-  <w:abstractNum w:abstractNumId="24" w15:restartNumberingAfterBreak="0">
+  <w:abstractNum w:abstractNumId="30" w15:restartNumberingAfterBreak="0">
+    <w:nsid w:val="7B4BC12B"/>
+    <w:multiLevelType w:val="hybridMultilevel"/>
+    <w:tmpl w:val="5F85DA2C"/>
+    <w:lvl w:ilvl="0" w:tplc="FFFFFFFF">
+      <w:start w:val="1"/>
+      <w:numFmt w:val="lowerRoman"/>
+      <w:lvlText w:val="%1"/>
+      <w:lvlJc w:val="left"/>
+    </w:lvl>
+    <w:lvl w:ilvl="1" w:tplc="FFFFFFFF">
+      <w:numFmt w:val="decimal"/>
+      <w:lvlText w:val=""/>
+      <w:lvlJc w:val="left"/>
+    </w:lvl>
+    <w:lvl w:ilvl="2" w:tplc="FFFFFFFF">
+      <w:numFmt w:val="decimal"/>
+      <w:lvlText w:val=""/>
+      <w:lvlJc w:val="left"/>
+    </w:lvl>
+    <w:lvl w:ilvl="3" w:tplc="FFFFFFFF">
+      <w:numFmt w:val="decimal"/>
+      <w:lvlText w:val=""/>
+      <w:lvlJc w:val="left"/>
+    </w:lvl>
+    <w:lvl w:ilvl="4" w:tplc="FFFFFFFF">
+      <w:numFmt w:val="decimal"/>
+      <w:lvlText w:val=""/>
+      <w:lvlJc w:val="left"/>
+    </w:lvl>
+    <w:lvl w:ilvl="5" w:tplc="FFFFFFFF">
+      <w:numFmt w:val="decimal"/>
+      <w:lvlText w:val=""/>
+      <w:lvlJc w:val="left"/>
+    </w:lvl>
+    <w:lvl w:ilvl="6" w:tplc="FFFFFFFF">
+      <w:numFmt w:val="decimal"/>
+      <w:lvlText w:val=""/>
+      <w:lvlJc w:val="left"/>
+    </w:lvl>
+    <w:lvl w:ilvl="7" w:tplc="FFFFFFFF">
+      <w:numFmt w:val="decimal"/>
+      <w:lvlText w:val=""/>
+      <w:lvlJc w:val="left"/>
+    </w:lvl>
+    <w:lvl w:ilvl="8" w:tplc="FFFFFFFF">
+      <w:numFmt w:val="decimal"/>
+      <w:lvlText w:val=""/>
+      <w:lvlJc w:val="left"/>
+    </w:lvl>
+  </w:abstractNum>
+  <w:abstractNum w:abstractNumId="31" w15:restartNumberingAfterBreak="0">
     <w:nsid w:val="7CD378E3"/>
     <w:multiLevelType w:val="hybridMultilevel"/>
     <w:tmpl w:val="2292AF2E"/>
@@ -3415,85 +6004,106 @@
     </w:lvl>
   </w:abstractNum>
   <w:num w:numId="1">
-    <w:abstractNumId w:val="12"/>
+    <w:abstractNumId w:val="14"/>
   </w:num>
   <w:num w:numId="2">
-    <w:abstractNumId w:val="23"/>
+    <w:abstractNumId w:val="29"/>
   </w:num>
   <w:num w:numId="3">
-    <w:abstractNumId w:val="15"/>
+    <w:abstractNumId w:val="20"/>
   </w:num>
   <w:num w:numId="4">
-    <w:abstractNumId w:val="20"/>
+    <w:abstractNumId w:val="25"/>
   </w:num>
   <w:num w:numId="5">
-    <w:abstractNumId w:val="8"/>
+    <w:abstractNumId w:val="9"/>
   </w:num>
   <w:num w:numId="6">
-    <w:abstractNumId w:val="24"/>
+    <w:abstractNumId w:val="31"/>
   </w:num>
   <w:num w:numId="7">
     <w:abstractNumId w:val="4"/>
   </w:num>
   <w:num w:numId="8">
+    <w:abstractNumId w:val="28"/>
+  </w:num>
+  <w:num w:numId="9">
+    <w:abstractNumId w:val="10"/>
+  </w:num>
+  <w:num w:numId="10">
+    <w:abstractNumId w:val="26"/>
+  </w:num>
+  <w:num w:numId="11">
+    <w:abstractNumId w:val="12"/>
+  </w:num>
+  <w:num w:numId="12">
+    <w:abstractNumId w:val="6"/>
+  </w:num>
+  <w:num w:numId="13">
     <w:abstractNumId w:val="22"/>
   </w:num>
-  <w:num w:numId="9">
-    <w:abstractNumId w:val="9"/>
-  </w:num>
-  <w:num w:numId="10">
-    <w:abstractNumId w:val="21"/>
-  </w:num>
-  <w:num w:numId="11">
+  <w:num w:numId="14">
     <w:abstractNumId w:val="11"/>
   </w:num>
-  <w:num w:numId="12">
-    <w:abstractNumId w:val="5"/>
-  </w:num>
-  <w:num w:numId="13">
+  <w:num w:numId="15">
     <w:abstractNumId w:val="17"/>
   </w:num>
-  <w:num w:numId="14">
-    <w:abstractNumId w:val="10"/>
-  </w:num>
-  <w:num w:numId="15">
-    <w:abstractNumId w:val="13"/>
-  </w:num>
   <w:num w:numId="16">
-    <w:abstractNumId w:val="18"/>
+    <w:abstractNumId w:val="23"/>
   </w:num>
   <w:num w:numId="17">
     <w:abstractNumId w:val="1"/>
   </w:num>
   <w:num w:numId="18">
-    <w:abstractNumId w:val="6"/>
+    <w:abstractNumId w:val="7"/>
   </w:num>
   <w:num w:numId="19">
     <w:abstractNumId w:val="0"/>
   </w:num>
   <w:num w:numId="20">
-    <w:abstractNumId w:val="19"/>
+    <w:abstractNumId w:val="24"/>
   </w:num>
   <w:num w:numId="21">
     <w:abstractNumId w:val="2"/>
   </w:num>
   <w:num w:numId="22">
-    <w:abstractNumId w:val="7"/>
+    <w:abstractNumId w:val="8"/>
   </w:num>
   <w:num w:numId="23">
     <w:abstractNumId w:val="3"/>
   </w:num>
   <w:num w:numId="24">
-    <w:abstractNumId w:val="14"/>
+    <w:abstractNumId w:val="19"/>
   </w:num>
   <w:num w:numId="25">
+    <w:abstractNumId w:val="21"/>
+  </w:num>
+  <w:num w:numId="26">
+    <w:abstractNumId w:val="13"/>
+  </w:num>
+  <w:num w:numId="27">
     <w:abstractNumId w:val="16"/>
+  </w:num>
+  <w:num w:numId="28">
+    <w:abstractNumId w:val="30"/>
+  </w:num>
+  <w:num w:numId="29">
+    <w:abstractNumId w:val="5"/>
+  </w:num>
+  <w:num w:numId="30">
+    <w:abstractNumId w:val="15"/>
+  </w:num>
+  <w:num w:numId="31">
+    <w:abstractNumId w:val="27"/>
+  </w:num>
+  <w:num w:numId="32">
+    <w:abstractNumId w:val="18"/>
   </w:num>
 </w:numbering>
 </file>
 
 <file path=word/styles.xml><?xml version="1.0" encoding="utf-8"?>
-<w:styles xmlns:mc="http://schemas.openxmlformats.org/markup-compatibility/2006" xmlns:r="http://schemas.openxmlformats.org/officeDocument/2006/relationships" xmlns:w="http://schemas.openxmlformats.org/wordprocessingml/2006/main" xmlns:w14="http://schemas.microsoft.com/office/word/2010/wordml" xmlns:w15="http://schemas.microsoft.com/office/word/2012/wordml" xmlns:w16cid="http://schemas.microsoft.com/office/word/2016/wordml/cid" xmlns:w16se="http://schemas.microsoft.com/office/word/2015/wordml/symex" mc:Ignorable="w14 w15 w16se w16cid">
+<w:styles xmlns:mc="http://schemas.openxmlformats.org/markup-compatibility/2006" xmlns:r="http://schemas.openxmlformats.org/officeDocument/2006/relationships" xmlns:w="http://schemas.openxmlformats.org/wordprocessingml/2006/main" xmlns:w14="http://schemas.microsoft.com/office/word/2010/wordml" xmlns:w15="http://schemas.microsoft.com/office/word/2012/wordml" xmlns:w16cex="http://schemas.microsoft.com/office/word/2018/wordml/cex" xmlns:w16cid="http://schemas.microsoft.com/office/word/2016/wordml/cid" xmlns:w16="http://schemas.microsoft.com/office/word/2018/wordml" xmlns:w16se="http://schemas.microsoft.com/office/word/2015/wordml/symex" mc:Ignorable="w14 w15 w16se w16cid w16 w16cex">
   <w:docDefaults>
     <w:rPrDefault>
       <w:rPr>
@@ -3933,6 +6543,28 @@
       <w:szCs w:val="26"/>
     </w:rPr>
   </w:style>
+  <w:style w:type="paragraph" w:styleId="Nagwek3">
+    <w:name w:val="heading 3"/>
+    <w:basedOn w:val="Normalny"/>
+    <w:next w:val="Normalny"/>
+    <w:link w:val="Nagwek3Znak"/>
+    <w:uiPriority w:val="9"/>
+    <w:unhideWhenUsed/>
+    <w:qFormat/>
+    <w:rsid w:val="00DE3803"/>
+    <w:pPr>
+      <w:keepNext/>
+      <w:keepLines/>
+      <w:spacing w:before="40" w:after="0"/>
+      <w:outlineLvl w:val="2"/>
+    </w:pPr>
+    <w:rPr>
+      <w:rFonts w:asciiTheme="majorHAnsi" w:eastAsiaTheme="majorEastAsia" w:hAnsiTheme="majorHAnsi" w:cstheme="majorBidi"/>
+      <w:color w:val="1F3763" w:themeColor="accent1" w:themeShade="7F"/>
+      <w:sz w:val="24"/>
+      <w:szCs w:val="24"/>
+    </w:rPr>
+  </w:style>
   <w:style w:type="character" w:default="1" w:styleId="Domylnaczcionkaakapitu">
     <w:name w:val="Default Paragraph Font"/>
     <w:uiPriority w:val="1"/>
@@ -4164,6 +6796,117 @@
         <w:insideV w:val="single" w:sz="4" w:space="0" w:color="auto"/>
       </w:tblBorders>
     </w:tblPr>
+  </w:style>
+  <w:style w:type="character" w:customStyle="1" w:styleId="Nagwek3Znak">
+    <w:name w:val="Nagłówek 3 Znak"/>
+    <w:basedOn w:val="Domylnaczcionkaakapitu"/>
+    <w:link w:val="Nagwek3"/>
+    <w:uiPriority w:val="9"/>
+    <w:rsid w:val="00DE3803"/>
+    <w:rPr>
+      <w:rFonts w:asciiTheme="majorHAnsi" w:eastAsiaTheme="majorEastAsia" w:hAnsiTheme="majorHAnsi" w:cstheme="majorBidi"/>
+      <w:color w:val="1F3763" w:themeColor="accent1" w:themeShade="7F"/>
+      <w:sz w:val="24"/>
+      <w:szCs w:val="24"/>
+    </w:rPr>
+  </w:style>
+  <w:style w:type="character" w:styleId="Odwoaniedokomentarza">
+    <w:name w:val="annotation reference"/>
+    <w:basedOn w:val="Domylnaczcionkaakapitu"/>
+    <w:uiPriority w:val="99"/>
+    <w:semiHidden/>
+    <w:unhideWhenUsed/>
+    <w:rsid w:val="00EE284A"/>
+    <w:rPr>
+      <w:sz w:val="16"/>
+      <w:szCs w:val="16"/>
+    </w:rPr>
+  </w:style>
+  <w:style w:type="paragraph" w:styleId="Tekstkomentarza">
+    <w:name w:val="annotation text"/>
+    <w:basedOn w:val="Normalny"/>
+    <w:link w:val="TekstkomentarzaZnak"/>
+    <w:uiPriority w:val="99"/>
+    <w:semiHidden/>
+    <w:unhideWhenUsed/>
+    <w:rsid w:val="00EE284A"/>
+    <w:pPr>
+      <w:spacing w:line="240" w:lineRule="auto"/>
+    </w:pPr>
+    <w:rPr>
+      <w:sz w:val="20"/>
+      <w:szCs w:val="20"/>
+    </w:rPr>
+  </w:style>
+  <w:style w:type="character" w:customStyle="1" w:styleId="TekstkomentarzaZnak">
+    <w:name w:val="Tekst komentarza Znak"/>
+    <w:basedOn w:val="Domylnaczcionkaakapitu"/>
+    <w:link w:val="Tekstkomentarza"/>
+    <w:uiPriority w:val="99"/>
+    <w:semiHidden/>
+    <w:rsid w:val="00EE284A"/>
+    <w:rPr>
+      <w:sz w:val="20"/>
+      <w:szCs w:val="20"/>
+    </w:rPr>
+  </w:style>
+  <w:style w:type="paragraph" w:styleId="Tematkomentarza">
+    <w:name w:val="annotation subject"/>
+    <w:basedOn w:val="Tekstkomentarza"/>
+    <w:next w:val="Tekstkomentarza"/>
+    <w:link w:val="TematkomentarzaZnak"/>
+    <w:uiPriority w:val="99"/>
+    <w:semiHidden/>
+    <w:unhideWhenUsed/>
+    <w:rsid w:val="00EE284A"/>
+    <w:rPr>
+      <w:b/>
+      <w:bCs/>
+    </w:rPr>
+  </w:style>
+  <w:style w:type="character" w:customStyle="1" w:styleId="TematkomentarzaZnak">
+    <w:name w:val="Temat komentarza Znak"/>
+    <w:basedOn w:val="TekstkomentarzaZnak"/>
+    <w:link w:val="Tematkomentarza"/>
+    <w:uiPriority w:val="99"/>
+    <w:semiHidden/>
+    <w:rsid w:val="00EE284A"/>
+    <w:rPr>
+      <w:b/>
+      <w:bCs/>
+      <w:sz w:val="20"/>
+      <w:szCs w:val="20"/>
+    </w:rPr>
+  </w:style>
+  <w:style w:type="paragraph" w:styleId="Tekstdymka">
+    <w:name w:val="Balloon Text"/>
+    <w:basedOn w:val="Normalny"/>
+    <w:link w:val="TekstdymkaZnak"/>
+    <w:uiPriority w:val="99"/>
+    <w:semiHidden/>
+    <w:unhideWhenUsed/>
+    <w:rsid w:val="00EE284A"/>
+    <w:pPr>
+      <w:spacing w:after="0" w:line="240" w:lineRule="auto"/>
+    </w:pPr>
+    <w:rPr>
+      <w:rFonts w:ascii="Segoe UI" w:hAnsi="Segoe UI" w:cs="Segoe UI"/>
+      <w:sz w:val="18"/>
+      <w:szCs w:val="18"/>
+    </w:rPr>
+  </w:style>
+  <w:style w:type="character" w:customStyle="1" w:styleId="TekstdymkaZnak">
+    <w:name w:val="Tekst dymka Znak"/>
+    <w:basedOn w:val="Domylnaczcionkaakapitu"/>
+    <w:link w:val="Tekstdymka"/>
+    <w:uiPriority w:val="99"/>
+    <w:semiHidden/>
+    <w:rsid w:val="00EE284A"/>
+    <w:rPr>
+      <w:rFonts w:ascii="Segoe UI" w:hAnsi="Segoe UI" w:cs="Segoe UI"/>
+      <w:sz w:val="18"/>
+      <w:szCs w:val="18"/>
+    </w:rPr>
   </w:style>
 </w:styles>
 </file>

</xml_diff>